<commit_message>
restructuring of tasks (successfull, except calculation of next deadline)
</commit_message>
<xml_diff>
--- a/progress.docx
+++ b/progress.docx
@@ -3,184 +3,219 @@
 <w:document xmlns:wpc="http://schemas.microsoft.com/office/word/2010/wordprocessingCanvas" xmlns:cx="http://schemas.microsoft.com/office/drawing/2014/chartex" xmlns:cx1="http://schemas.microsoft.com/office/drawing/2015/9/8/chartex" xmlns:cx2="http://schemas.microsoft.com/office/drawing/2015/10/21/chartex" xmlns:cx3="http://schemas.microsoft.com/office/drawing/2016/5/9/chartex" xmlns:cx4="http://schemas.microsoft.com/office/drawing/2016/5/10/chartex" xmlns:cx5="http://schemas.microsoft.com/office/drawing/2016/5/11/chartex" xmlns:cx6="http://schemas.microsoft.com/office/drawing/2016/5/12/chartex" xmlns:cx7="http://schemas.microsoft.com/office/drawing/2016/5/13/chartex" xmlns:cx8="http://schemas.microsoft.com/office/drawing/2016/5/14/chartex" xmlns:mc="http://schemas.openxmlformats.org/markup-compatibility/2006" xmlns:aink="http://schemas.microsoft.com/office/drawing/2016/ink" xmlns:am3d="http://schemas.microsoft.com/office/drawing/2017/model3d" xmlns:o="urn:schemas-microsoft-com:office:office" xmlns:r="http://schemas.openxmlformats.org/officeDocument/2006/relationships" xmlns:m="http://schemas.openxmlformats.org/officeDocument/2006/math" xmlns:v="urn:schemas-microsoft-com:vml" xmlns:wp14="http://schemas.microsoft.com/office/word/2010/wordprocessingDrawing" xmlns:wp="http://schemas.openxmlformats.org/drawingml/2006/wordprocessingDrawing" xmlns:w10="urn:schemas-microsoft-com:office:word" xmlns:w="http://schemas.openxmlformats.org/wordprocessingml/2006/main" xmlns:w14="http://schemas.microsoft.com/office/word/2010/wordml" xmlns:w15="http://schemas.microsoft.com/office/word/2012/wordml" xmlns:w16cid="http://schemas.microsoft.com/office/word/2016/wordml/cid" xmlns:w16se="http://schemas.microsoft.com/office/word/2015/wordml/symex" xmlns:wpg="http://schemas.microsoft.com/office/word/2010/wordprocessingGroup" xmlns:wpi="http://schemas.microsoft.com/office/word/2010/wordprocessingInk" xmlns:wne="http://schemas.microsoft.com/office/word/2006/wordml" xmlns:wps="http://schemas.microsoft.com/office/word/2010/wordprocessingShape" mc:Ignorable="w14 w15 w16se w16cid wp14">
   <w:body>
     <w:p>
-      <w:r>
-        <w:t>frequency:</w:t>
+      <w:pPr>
+        <w:rPr>
+          <w:b/>
+        </w:rPr>
+      </w:pPr>
+      <w:r>
+        <w:rPr>
+          <w:b/>
+        </w:rPr>
+        <w:t>things left to do (functionality wise, for this weekend):</w:t>
+      </w:r>
+    </w:p>
+    <w:p>
+      <w:r>
+        <w:rPr>
+          <w:highlight w:val="green"/>
+        </w:rPr>
+        <w:t>- edit/delete employees</w:t>
+      </w:r>
+    </w:p>
+    <w:p>
+      <w:r>
+        <w:rPr>
+          <w:highlight w:val="green"/>
+        </w:rPr>
+        <w:t>- add a new task</w:t>
+      </w:r>
+    </w:p>
+    <w:p>
+      <w:r>
+        <w:tab/>
+        <w:t>When done: “add another task | go to task list”</w:t>
+      </w:r>
+    </w:p>
+    <w:p>
+      <w:r>
+        <w:t>- get cash</w:t>
+      </w:r>
+    </w:p>
+    <w:p>
+      <w:r>
+        <w:t>S</w:t>
+      </w:r>
+      <w:r>
+        <w:t>unday:</w:t>
+      </w:r>
+    </w:p>
+    <w:p>
+      <w:r>
+        <w:rPr>
+          <w:highlight w:val="yellow"/>
+        </w:rPr>
+        <w:t>Restructure of tasks: works, but calculation of next deadline is not right. Fix this before anything.</w:t>
+      </w:r>
+    </w:p>
+    <w:p>
+      <w:r>
+        <w:t xml:space="preserve">In </w:t>
+      </w:r>
+      <w:proofErr w:type="spellStart"/>
+      <w:r>
+        <w:t>editTask</w:t>
+      </w:r>
+      <w:proofErr w:type="spellEnd"/>
+      <w:r>
+        <w:t>: put place for edit sequence</w:t>
+      </w:r>
+    </w:p>
+    <w:p>
+      <w:r>
+        <w:rPr>
+          <w:highlight w:val="green"/>
+        </w:rPr>
+        <w:t>- add employee</w:t>
+      </w:r>
+      <w:bookmarkStart w:id="0" w:name="_GoBack"/>
+      <w:bookmarkEnd w:id="0"/>
+    </w:p>
+    <w:p>
+      <w:r>
+        <w:t>- archive functionality</w:t>
+      </w:r>
+      <w:r>
+        <w:t xml:space="preserve"> for completions</w:t>
+      </w:r>
+    </w:p>
+    <w:p>
+      <w:r>
+        <w:t>- functionality to list out completion by date</w:t>
+      </w:r>
+    </w:p>
+    <w:p>
+      <w:r>
+        <w:t>- task list can have “last done by” place</w:t>
+      </w:r>
+    </w:p>
+    <w:p>
+      <w:r>
+        <w:t>-end of day: clean slate (for view todays completions), archive everything</w:t>
       </w:r>
     </w:p>
     <w:p/>
     <w:p>
       <w:r>
-        <w:t>every _ hours/days/weeks/months/years</w:t>
-      </w:r>
-    </w:p>
-    <w:p/>
-    <w:p>
-      <w:r>
-        <w:t>deadlines:</w:t>
-      </w:r>
-    </w:p>
-    <w:p>
-      <w:r>
-        <w:t>set multiple deadlines. like:</w:t>
-      </w:r>
-    </w:p>
-    <w:p>
-      <w:proofErr w:type="spellStart"/>
-      <w:r>
-        <w:t>everyday</w:t>
-      </w:r>
-      <w:proofErr w:type="spellEnd"/>
-      <w:r>
-        <w:t xml:space="preserve"> at 3pm, and every </w:t>
-      </w:r>
-      <w:proofErr w:type="spellStart"/>
-      <w:r>
-        <w:t>monday</w:t>
-      </w:r>
-      <w:proofErr w:type="spellEnd"/>
-      <w:r>
-        <w:t xml:space="preserve"> at 6pm (so this will be done every day at 3pm, </w:t>
+        <w:t>Monday:</w:t>
+      </w:r>
+    </w:p>
+    <w:p>
+      <w:r>
+        <w:t>- all exceptions and errors need to be taken care of</w:t>
+      </w:r>
+    </w:p>
+    <w:p>
+      <w:r>
+        <w:t xml:space="preserve">- manager front page (they will see this after login, there will be a "view todays completion, </w:t>
+      </w:r>
+      <w:r>
+        <w:rPr>
+          <w:highlight w:val="green"/>
+        </w:rPr>
+        <w:t>view tasks</w:t>
+      </w:r>
+      <w:r>
+        <w:t xml:space="preserve"> </w:t>
+      </w:r>
+      <w:r>
+        <w:rPr>
+          <w:highlight w:val="yellow"/>
+        </w:rPr>
+        <w:t>view archived completion for a specific date range</w:t>
+      </w:r>
+      <w:r>
+        <w:rPr>
+          <w:highlight w:val="green"/>
+        </w:rPr>
+        <w:t>, edit tasks</w:t>
+      </w:r>
+      <w:r>
+        <w:t xml:space="preserve">, </w:t>
+      </w:r>
+      <w:r>
+        <w:rPr>
+          <w:highlight w:val="yellow"/>
+        </w:rPr>
+        <w:t>edit employees</w:t>
+      </w:r>
+      <w:r>
+        <w:t>)</w:t>
+      </w:r>
+    </w:p>
+    <w:p>
+      <w:pPr>
+        <w:pBdr>
+          <w:bottom w:val="single" w:sz="12" w:space="1" w:color="auto"/>
+        </w:pBdr>
+      </w:pPr>
+    </w:p>
+    <w:p>
+      <w:r>
+        <w:t>Major restructuring of tasks:</w:t>
+      </w:r>
+    </w:p>
+    <w:p>
+      <w:r>
+        <w:t>Now, task has a sequence.</w:t>
+      </w:r>
+    </w:p>
+    <w:p>
+      <w:r>
+        <w:t>If periodical, next deadline = last deadline+ sequence (deadline stored as a row on completion)</w:t>
+      </w:r>
+    </w:p>
+    <w:p>
+      <w:r>
+        <w:t xml:space="preserve">If frequent, </w:t>
+      </w:r>
+      <w:r>
+        <w:t>next deadline = last</w:t>
+      </w:r>
+      <w:r>
+        <w:t xml:space="preserve"> completion time</w:t>
+      </w:r>
+      <w:r>
+        <w:t>+ sequence</w:t>
+      </w:r>
+    </w:p>
+    <w:p>
+      <w:r>
+        <w:t>Now, since completion as a new column, and since it is a datetime, the mapper is not working.</w:t>
+      </w:r>
+    </w:p>
+    <w:p>
+      <w:r>
+        <w:t xml:space="preserve">Also, if we add a </w:t>
       </w:r>
       <w:proofErr w:type="gramStart"/>
       <w:r>
-        <w:t>and also</w:t>
+        <w:t>brand new</w:t>
       </w:r>
       <w:proofErr w:type="gramEnd"/>
       <w:r>
-        <w:t xml:space="preserve"> on </w:t>
-      </w:r>
-      <w:proofErr w:type="spellStart"/>
-      <w:r>
-        <w:t>mondays</w:t>
-      </w:r>
-      <w:proofErr w:type="spellEnd"/>
-      <w:r>
-        <w:t xml:space="preserve"> both at 3pm and at 6pm)</w:t>
+        <w:t xml:space="preserve"> task and there is no completion for it, it makes “view tasks” fail. Make a workaround for this.</w:t>
       </w:r>
     </w:p>
     <w:p/>
     <w:p/>
     <w:p>
       <w:r>
-        <w:t>in the process of adding deadlines and frequencies.</w:t>
-      </w:r>
-    </w:p>
-    <w:p>
-      <w:proofErr w:type="spellStart"/>
-      <w:r>
-        <w:t>oth</w:t>
-      </w:r>
-      <w:proofErr w:type="spellEnd"/>
-      <w:r>
-        <w:t xml:space="preserve"> have </w:t>
-      </w:r>
-      <w:proofErr w:type="spellStart"/>
-      <w:r>
-        <w:t>htmls</w:t>
-      </w:r>
-      <w:proofErr w:type="spellEnd"/>
-      <w:r>
-        <w:t xml:space="preserve"> started. deadlines </w:t>
-      </w:r>
-      <w:proofErr w:type="gramStart"/>
-      <w:r>
-        <w:t>has</w:t>
-      </w:r>
-      <w:proofErr w:type="gramEnd"/>
-      <w:r>
-        <w:t xml:space="preserve"> a controller method and a </w:t>
-      </w:r>
-      <w:proofErr w:type="spellStart"/>
-      <w:r>
-        <w:t>taskDao</w:t>
-      </w:r>
-      <w:proofErr w:type="spellEnd"/>
-      <w:r>
-        <w:t xml:space="preserve"> method started.</w:t>
+        <w:t>difference bn periodical and frequent: frequents next deadline depends on when it was last done. periodical is stiff.</w:t>
       </w:r>
     </w:p>
     <w:p/>
     <w:p/>
-    <w:p>
-      <w:r>
-        <w:t xml:space="preserve">working on frequency </w:t>
-      </w:r>
-      <w:proofErr w:type="spellStart"/>
-      <w:r>
-        <w:t>rn</w:t>
-      </w:r>
-      <w:proofErr w:type="spellEnd"/>
-      <w:r>
-        <w:t xml:space="preserve">: </w:t>
-      </w:r>
-      <w:proofErr w:type="spellStart"/>
-      <w:r>
-        <w:t>refering</w:t>
-      </w:r>
-      <w:proofErr w:type="spellEnd"/>
-      <w:r>
-        <w:t xml:space="preserve"> to the task frequency by doing *{frequency} </w:t>
-      </w:r>
-      <w:proofErr w:type="spellStart"/>
-      <w:r>
-        <w:t>doesnt</w:t>
-      </w:r>
-      <w:proofErr w:type="spellEnd"/>
-      <w:r>
-        <w:t xml:space="preserve"> work. </w:t>
-      </w:r>
-    </w:p>
-    <w:p/>
-    <w:p/>
-    <w:p>
-      <w:r>
-        <w:t>difference bn periodical and frequent: frequents next deadline depends on when it was last done. periodical is stiff.</w:t>
-      </w:r>
-    </w:p>
-    <w:p/>
-    <w:p/>
-    <w:p>
-      <w:r>
-        <w:t>things left to do (functionality wise, for this weekend):</w:t>
-      </w:r>
-    </w:p>
-    <w:p>
-      <w:r>
-        <w:t>- manager front page (they will see this after login, there will be a "view todays completion, view archived completion for a specific date range, edit tasks, edit employees)</w:t>
-      </w:r>
-    </w:p>
-    <w:p>
-      <w:r>
-        <w:t>- edit/delete employees</w:t>
-      </w:r>
-    </w:p>
-    <w:p>
-      <w:r>
-        <w:t>- archive functionality</w:t>
-      </w:r>
-    </w:p>
-    <w:p>
-      <w:proofErr w:type="spellStart"/>
-      <w:r>
-        <w:t>sunday</w:t>
-      </w:r>
-      <w:proofErr w:type="spellEnd"/>
-      <w:r>
-        <w:t>:</w:t>
-      </w:r>
-    </w:p>
-    <w:p>
-      <w:r>
-        <w:t>- all exceptions and errors need to be taken care of</w:t>
-      </w:r>
-    </w:p>
-    <w:p>
-      <w:r>
-        <w:t>-end of day: clean slate (for view todays completions), archive everything</w:t>
-      </w:r>
-      <w:bookmarkStart w:id="0" w:name="_GoBack"/>
-      <w:bookmarkEnd w:id="0"/>
-    </w:p>
     <w:sectPr>
       <w:pgSz w:w="12240" w:h="15840"/>
       <w:pgMar w:top="1440" w:right="1440" w:bottom="1440" w:left="1440" w:header="720" w:footer="720" w:gutter="0"/>

</xml_diff>

<commit_message>
added view for completions by filtering with 'date after...'
</commit_message>
<xml_diff>
--- a/progress.docx
+++ b/progress.docx
@@ -16,108 +16,151 @@
       </w:r>
     </w:p>
     <w:p>
+      <w:pPr>
+        <w:pStyle w:val="ListParagraph"/>
+        <w:numPr>
+          <w:ilvl w:val="0"/>
+          <w:numId w:val="2"/>
+        </w:numPr>
+      </w:pPr>
       <w:r>
         <w:rPr>
           <w:highlight w:val="green"/>
         </w:rPr>
-        <w:t>- edit/delete employees</w:t>
-      </w:r>
-    </w:p>
-    <w:p>
+        <w:t>edit/delete employees</w:t>
+      </w:r>
+    </w:p>
+    <w:p>
+      <w:pPr>
+        <w:pStyle w:val="ListParagraph"/>
+        <w:numPr>
+          <w:ilvl w:val="0"/>
+          <w:numId w:val="2"/>
+        </w:numPr>
+      </w:pPr>
       <w:r>
         <w:rPr>
           <w:highlight w:val="green"/>
         </w:rPr>
-        <w:t>- add a new task</w:t>
-      </w:r>
-    </w:p>
-    <w:p>
-      <w:r>
-        <w:tab/>
-        <w:t>When done: “add another task | go to task list”</w:t>
-      </w:r>
-    </w:p>
-    <w:p>
-      <w:r>
-        <w:t>- get cash</w:t>
-      </w:r>
-    </w:p>
-    <w:p>
-      <w:r>
-        <w:t>S</w:t>
-      </w:r>
-      <w:r>
-        <w:t>unday:</w:t>
-      </w:r>
-    </w:p>
-    <w:p>
-      <w:r>
-        <w:rPr>
-          <w:highlight w:val="yellow"/>
-        </w:rPr>
-        <w:t>Restructure of tasks: works, but calculation of next deadline is not right. Fix this before anything.</w:t>
-      </w:r>
-    </w:p>
-    <w:p>
-      <w:r>
-        <w:t xml:space="preserve">In </w:t>
-      </w:r>
-      <w:proofErr w:type="spellStart"/>
-      <w:r>
-        <w:t>editTask</w:t>
-      </w:r>
-      <w:proofErr w:type="spellEnd"/>
-      <w:r>
-        <w:t>: put place for edit sequence</w:t>
-      </w:r>
-    </w:p>
-    <w:p>
+        <w:t>add a new task</w:t>
+      </w:r>
+    </w:p>
+    <w:p>
+      <w:pPr>
+        <w:pStyle w:val="ListParagraph"/>
+        <w:numPr>
+          <w:ilvl w:val="0"/>
+          <w:numId w:val="1"/>
+        </w:numPr>
+      </w:pPr>
       <w:r>
         <w:rPr>
           <w:highlight w:val="green"/>
         </w:rPr>
-        <w:t>- add employee</w:t>
-      </w:r>
-      <w:bookmarkStart w:id="0" w:name="_GoBack"/>
-      <w:bookmarkEnd w:id="0"/>
-    </w:p>
-    <w:p>
-      <w:r>
-        <w:t>- archive functionality</w:t>
+        <w:t>Restructure of tasks: works, but calculation of next deadline is not right. Fix this before anything.</w:t>
+      </w:r>
+    </w:p>
+    <w:p>
+      <w:pPr>
+        <w:pStyle w:val="ListParagraph"/>
+        <w:numPr>
+          <w:ilvl w:val="0"/>
+          <w:numId w:val="1"/>
+        </w:numPr>
+        <w:rPr>
+          <w:highlight w:val="green"/>
+        </w:rPr>
+      </w:pPr>
+      <w:r>
+        <w:rPr>
+          <w:highlight w:val="green"/>
+        </w:rPr>
+        <w:t xml:space="preserve">In </w:t>
+      </w:r>
+      <w:proofErr w:type="spellStart"/>
+      <w:r>
+        <w:rPr>
+          <w:highlight w:val="green"/>
+        </w:rPr>
+        <w:t>editTask</w:t>
+      </w:r>
+      <w:proofErr w:type="spellEnd"/>
+      <w:r>
+        <w:rPr>
+          <w:highlight w:val="green"/>
+        </w:rPr>
+        <w:t>: put place for edit sequence</w:t>
+      </w:r>
+    </w:p>
+    <w:p>
+      <w:pPr>
+        <w:pStyle w:val="ListParagraph"/>
+        <w:numPr>
+          <w:ilvl w:val="0"/>
+          <w:numId w:val="2"/>
+        </w:numPr>
+      </w:pPr>
+      <w:r>
+        <w:rPr>
+          <w:highlight w:val="green"/>
+        </w:rPr>
+        <w:t>add employee</w:t>
+      </w:r>
+    </w:p>
+    <w:p>
+      <w:r>
+        <w:t>sat morning:</w:t>
+      </w:r>
+    </w:p>
+    <w:p>
+      <w:pPr>
+        <w:pStyle w:val="ListParagraph"/>
+        <w:numPr>
+          <w:ilvl w:val="0"/>
+          <w:numId w:val="2"/>
+        </w:numPr>
+      </w:pPr>
+      <w:r>
+        <w:t>archive functionality</w:t>
       </w:r>
       <w:r>
         <w:t xml:space="preserve"> for completions</w:t>
       </w:r>
     </w:p>
     <w:p>
-      <w:r>
-        <w:t>- functionality to list out completion by date</w:t>
-      </w:r>
-    </w:p>
-    <w:p>
-      <w:r>
-        <w:t>- task list can have “last done by” place</w:t>
-      </w:r>
-    </w:p>
-    <w:p>
-      <w:r>
-        <w:t>-end of day: clean slate (for view todays completions), archive everything</w:t>
-      </w:r>
-    </w:p>
-    <w:p/>
-    <w:p>
-      <w:r>
-        <w:t>Monday:</w:t>
-      </w:r>
-    </w:p>
-    <w:p>
-      <w:r>
-        <w:t>- all exceptions and errors need to be taken care of</w:t>
-      </w:r>
-    </w:p>
-    <w:p>
-      <w:r>
-        <w:t xml:space="preserve">- manager front page (they will see this after login, there will be a "view todays completion, </w:t>
+      <w:pPr>
+        <w:pStyle w:val="ListParagraph"/>
+        <w:numPr>
+          <w:ilvl w:val="1"/>
+          <w:numId w:val="2"/>
+        </w:numPr>
+      </w:pPr>
+      <w:r>
+        <w:t>end of day: clean slate (for view todays completions), archive everything</w:t>
+      </w:r>
+    </w:p>
+    <w:p>
+      <w:pPr>
+        <w:pStyle w:val="ListParagraph"/>
+        <w:numPr>
+          <w:ilvl w:val="0"/>
+          <w:numId w:val="2"/>
+        </w:numPr>
+      </w:pPr>
+      <w:r>
+        <w:t>functionality to list out completion by date</w:t>
+      </w:r>
+    </w:p>
+    <w:p>
+      <w:pPr>
+        <w:pStyle w:val="ListParagraph"/>
+        <w:numPr>
+          <w:ilvl w:val="0"/>
+          <w:numId w:val="2"/>
+        </w:numPr>
+      </w:pPr>
+      <w:r>
+        <w:t xml:space="preserve">manager front page (they will see this after login, there will be a "view todays completion, </w:t>
       </w:r>
       <w:r>
         <w:rPr>
@@ -126,31 +169,82 @@
         <w:t>view tasks</w:t>
       </w:r>
       <w:r>
-        <w:t xml:space="preserve"> </w:t>
-      </w:r>
-      <w:r>
+        <w:t>,</w:t>
+      </w:r>
+      <w:r>
+        <w:t xml:space="preserve"> view archived completion for a specific date range</w:t>
+      </w:r>
+      <w:r>
+        <w:rPr>
+          <w:highlight w:val="green"/>
+        </w:rPr>
+        <w:t>, edit tasks, edit employees</w:t>
+      </w:r>
+      <w:r>
+        <w:t>)</w:t>
+      </w:r>
+    </w:p>
+    <w:p>
+      <w:r>
+        <w:t>sat afternoon:</w:t>
+      </w:r>
+    </w:p>
+    <w:p>
+      <w:pPr>
+        <w:pStyle w:val="ListParagraph"/>
+        <w:numPr>
+          <w:ilvl w:val="0"/>
+          <w:numId w:val="2"/>
+        </w:numPr>
+      </w:pPr>
+      <w:r>
+        <w:t>all</w:t>
+      </w:r>
+      <w:r>
+        <w:t xml:space="preserve"> exceptions and errors need to be taken care of</w:t>
+      </w:r>
+    </w:p>
+    <w:p>
+      <w:pPr>
         <w:rPr>
           <w:highlight w:val="yellow"/>
         </w:rPr>
-        <w:t>view archived completion for a specific date range</w:t>
-      </w:r>
-      <w:r>
-        <w:rPr>
-          <w:highlight w:val="green"/>
-        </w:rPr>
-        <w:t>, edit tasks</w:t>
-      </w:r>
-      <w:r>
-        <w:t xml:space="preserve">, </w:t>
-      </w:r>
-      <w:r>
-        <w:rPr>
-          <w:highlight w:val="yellow"/>
-        </w:rPr>
-        <w:t>edit employees</w:t>
-      </w:r>
-      <w:r>
-        <w:t>)</w:t>
+      </w:pPr>
+      <w:bookmarkStart w:id="0" w:name="_GoBack"/>
+      <w:bookmarkEnd w:id="0"/>
+    </w:p>
+    <w:p>
+      <w:r>
+        <w:t>Saturday:</w:t>
+      </w:r>
+    </w:p>
+    <w:p>
+      <w:pPr>
+        <w:pStyle w:val="ListParagraph"/>
+        <w:numPr>
+          <w:ilvl w:val="0"/>
+          <w:numId w:val="2"/>
+        </w:numPr>
+      </w:pPr>
+      <w:r>
+        <w:t>everything needs to be green^^</w:t>
+      </w:r>
+    </w:p>
+    <w:p>
+      <w:r>
+        <w:t>Sunday- Tuesday:</w:t>
+      </w:r>
+    </w:p>
+    <w:p>
+      <w:pPr>
+        <w:pStyle w:val="ListParagraph"/>
+        <w:numPr>
+          <w:ilvl w:val="0"/>
+          <w:numId w:val="2"/>
+        </w:numPr>
+      </w:pPr>
+      <w:r>
+        <w:t>authentication</w:t>
       </w:r>
     </w:p>
     <w:p>
@@ -162,16 +256,6 @@
     </w:p>
     <w:p>
       <w:r>
-        <w:t>Major restructuring of tasks:</w:t>
-      </w:r>
-    </w:p>
-    <w:p>
-      <w:r>
-        <w:t>Now, task has a sequence.</w:t>
-      </w:r>
-    </w:p>
-    <w:p>
-      <w:r>
         <w:t>If periodical, next deadline = last deadline+ sequence (deadline stored as a row on completion)</w:t>
       </w:r>
     </w:p>
@@ -191,27 +275,26 @@
     </w:p>
     <w:p>
       <w:r>
-        <w:t>Now, since completion as a new column, and since it is a datetime, the mapper is not working.</w:t>
-      </w:r>
-    </w:p>
-    <w:p>
-      <w:r>
-        <w:t xml:space="preserve">Also, if we add a </w:t>
-      </w:r>
-      <w:proofErr w:type="gramStart"/>
-      <w:r>
-        <w:t>brand new</w:t>
-      </w:r>
-      <w:proofErr w:type="gramEnd"/>
-      <w:r>
-        <w:t xml:space="preserve"> task and there is no completion for it, it makes “view tasks” fail. Make a workaround for this.</w:t>
-      </w:r>
-    </w:p>
-    <w:p/>
-    <w:p/>
-    <w:p>
-      <w:r>
-        <w:t>difference bn periodical and frequent: frequents next deadline depends on when it was last done. periodical is stiff.</w:t>
+        <w:t xml:space="preserve">NOTE: for future: task deadline needs to be in tasks table not in completion. Makes things complicated for no reason </w:t>
+      </w:r>
+      <w:proofErr w:type="spellStart"/>
+      <w:r>
+        <w:t>smh</w:t>
+      </w:r>
+      <w:proofErr w:type="spellEnd"/>
+      <w:r>
+        <w:t xml:space="preserve">. </w:t>
+      </w:r>
+      <w:r>
+        <w:t xml:space="preserve">task list can have “last done by” place- this might need to be held </w:t>
+      </w:r>
+      <w:proofErr w:type="spellStart"/>
+      <w:r>
+        <w:t>of</w:t>
+      </w:r>
+      <w:proofErr w:type="spellEnd"/>
+      <w:r>
+        <w:t xml:space="preserve"> for now.</w:t>
       </w:r>
     </w:p>
     <w:p/>
@@ -224,6 +307,242 @@
     </w:sectPr>
   </w:body>
 </w:document>
+</file>
+
+<file path=word/numbering.xml><?xml version="1.0" encoding="utf-8"?>
+<w:numbering xmlns:wpc="http://schemas.microsoft.com/office/word/2010/wordprocessingCanvas" xmlns:cx="http://schemas.microsoft.com/office/drawing/2014/chartex" xmlns:cx1="http://schemas.microsoft.com/office/drawing/2015/9/8/chartex" xmlns:cx2="http://schemas.microsoft.com/office/drawing/2015/10/21/chartex" xmlns:cx3="http://schemas.microsoft.com/office/drawing/2016/5/9/chartex" xmlns:cx4="http://schemas.microsoft.com/office/drawing/2016/5/10/chartex" xmlns:cx5="http://schemas.microsoft.com/office/drawing/2016/5/11/chartex" xmlns:cx6="http://schemas.microsoft.com/office/drawing/2016/5/12/chartex" xmlns:cx7="http://schemas.microsoft.com/office/drawing/2016/5/13/chartex" xmlns:cx8="http://schemas.microsoft.com/office/drawing/2016/5/14/chartex" xmlns:mc="http://schemas.openxmlformats.org/markup-compatibility/2006" xmlns:aink="http://schemas.microsoft.com/office/drawing/2016/ink" xmlns:am3d="http://schemas.microsoft.com/office/drawing/2017/model3d" xmlns:o="urn:schemas-microsoft-com:office:office" xmlns:r="http://schemas.openxmlformats.org/officeDocument/2006/relationships" xmlns:m="http://schemas.openxmlformats.org/officeDocument/2006/math" xmlns:v="urn:schemas-microsoft-com:vml" xmlns:wp14="http://schemas.microsoft.com/office/word/2010/wordprocessingDrawing" xmlns:wp="http://schemas.openxmlformats.org/drawingml/2006/wordprocessingDrawing" xmlns:w10="urn:schemas-microsoft-com:office:word" xmlns:w="http://schemas.openxmlformats.org/wordprocessingml/2006/main" xmlns:w14="http://schemas.microsoft.com/office/word/2010/wordml" xmlns:w15="http://schemas.microsoft.com/office/word/2012/wordml" xmlns:w16cid="http://schemas.microsoft.com/office/word/2016/wordml/cid" xmlns:w16se="http://schemas.microsoft.com/office/word/2015/wordml/symex" xmlns:wpg="http://schemas.microsoft.com/office/word/2010/wordprocessingGroup" xmlns:wpi="http://schemas.microsoft.com/office/word/2010/wordprocessingInk" xmlns:wne="http://schemas.microsoft.com/office/word/2006/wordml" xmlns:wps="http://schemas.microsoft.com/office/word/2010/wordprocessingShape" mc:Ignorable="w14 w15 w16se w16cid wp14">
+  <w:abstractNum w:abstractNumId="0" w15:restartNumberingAfterBreak="0">
+    <w:nsid w:val="30917927"/>
+    <w:multiLevelType w:val="hybridMultilevel"/>
+    <w:tmpl w:val="C534F5AE"/>
+    <w:lvl w:ilvl="0" w:tplc="9D12570C">
+      <w:numFmt w:val="bullet"/>
+      <w:lvlText w:val="-"/>
+      <w:lvlJc w:val="left"/>
+      <w:pPr>
+        <w:ind w:left="720" w:hanging="360"/>
+      </w:pPr>
+      <w:rPr>
+        <w:rFonts w:ascii="Calibri" w:eastAsiaTheme="minorHAnsi" w:hAnsi="Calibri" w:cs="Calibri" w:hint="default"/>
+      </w:rPr>
+    </w:lvl>
+    <w:lvl w:ilvl="1" w:tplc="04090003">
+      <w:start w:val="1"/>
+      <w:numFmt w:val="bullet"/>
+      <w:lvlText w:val="o"/>
+      <w:lvlJc w:val="left"/>
+      <w:pPr>
+        <w:ind w:left="1440" w:hanging="360"/>
+      </w:pPr>
+      <w:rPr>
+        <w:rFonts w:ascii="Courier New" w:hAnsi="Courier New" w:cs="Courier New" w:hint="default"/>
+      </w:rPr>
+    </w:lvl>
+    <w:lvl w:ilvl="2" w:tplc="04090005" w:tentative="1">
+      <w:start w:val="1"/>
+      <w:numFmt w:val="bullet"/>
+      <w:lvlText w:val=""/>
+      <w:lvlJc w:val="left"/>
+      <w:pPr>
+        <w:ind w:left="2160" w:hanging="360"/>
+      </w:pPr>
+      <w:rPr>
+        <w:rFonts w:ascii="Wingdings" w:hAnsi="Wingdings" w:hint="default"/>
+      </w:rPr>
+    </w:lvl>
+    <w:lvl w:ilvl="3" w:tplc="04090001" w:tentative="1">
+      <w:start w:val="1"/>
+      <w:numFmt w:val="bullet"/>
+      <w:lvlText w:val=""/>
+      <w:lvlJc w:val="left"/>
+      <w:pPr>
+        <w:ind w:left="2880" w:hanging="360"/>
+      </w:pPr>
+      <w:rPr>
+        <w:rFonts w:ascii="Symbol" w:hAnsi="Symbol" w:hint="default"/>
+      </w:rPr>
+    </w:lvl>
+    <w:lvl w:ilvl="4" w:tplc="04090003" w:tentative="1">
+      <w:start w:val="1"/>
+      <w:numFmt w:val="bullet"/>
+      <w:lvlText w:val="o"/>
+      <w:lvlJc w:val="left"/>
+      <w:pPr>
+        <w:ind w:left="3600" w:hanging="360"/>
+      </w:pPr>
+      <w:rPr>
+        <w:rFonts w:ascii="Courier New" w:hAnsi="Courier New" w:cs="Courier New" w:hint="default"/>
+      </w:rPr>
+    </w:lvl>
+    <w:lvl w:ilvl="5" w:tplc="04090005" w:tentative="1">
+      <w:start w:val="1"/>
+      <w:numFmt w:val="bullet"/>
+      <w:lvlText w:val=""/>
+      <w:lvlJc w:val="left"/>
+      <w:pPr>
+        <w:ind w:left="4320" w:hanging="360"/>
+      </w:pPr>
+      <w:rPr>
+        <w:rFonts w:ascii="Wingdings" w:hAnsi="Wingdings" w:hint="default"/>
+      </w:rPr>
+    </w:lvl>
+    <w:lvl w:ilvl="6" w:tplc="04090001" w:tentative="1">
+      <w:start w:val="1"/>
+      <w:numFmt w:val="bullet"/>
+      <w:lvlText w:val=""/>
+      <w:lvlJc w:val="left"/>
+      <w:pPr>
+        <w:ind w:left="5040" w:hanging="360"/>
+      </w:pPr>
+      <w:rPr>
+        <w:rFonts w:ascii="Symbol" w:hAnsi="Symbol" w:hint="default"/>
+      </w:rPr>
+    </w:lvl>
+    <w:lvl w:ilvl="7" w:tplc="04090003" w:tentative="1">
+      <w:start w:val="1"/>
+      <w:numFmt w:val="bullet"/>
+      <w:lvlText w:val="o"/>
+      <w:lvlJc w:val="left"/>
+      <w:pPr>
+        <w:ind w:left="5760" w:hanging="360"/>
+      </w:pPr>
+      <w:rPr>
+        <w:rFonts w:ascii="Courier New" w:hAnsi="Courier New" w:cs="Courier New" w:hint="default"/>
+      </w:rPr>
+    </w:lvl>
+    <w:lvl w:ilvl="8" w:tplc="04090005" w:tentative="1">
+      <w:start w:val="1"/>
+      <w:numFmt w:val="bullet"/>
+      <w:lvlText w:val=""/>
+      <w:lvlJc w:val="left"/>
+      <w:pPr>
+        <w:ind w:left="6480" w:hanging="360"/>
+      </w:pPr>
+      <w:rPr>
+        <w:rFonts w:ascii="Wingdings" w:hAnsi="Wingdings" w:hint="default"/>
+      </w:rPr>
+    </w:lvl>
+  </w:abstractNum>
+  <w:abstractNum w:abstractNumId="1" w15:restartNumberingAfterBreak="0">
+    <w:nsid w:val="40095C91"/>
+    <w:multiLevelType w:val="hybridMultilevel"/>
+    <w:tmpl w:val="1B866DC4"/>
+    <w:lvl w:ilvl="0" w:tplc="04090001">
+      <w:start w:val="1"/>
+      <w:numFmt w:val="bullet"/>
+      <w:lvlText w:val=""/>
+      <w:lvlJc w:val="left"/>
+      <w:pPr>
+        <w:ind w:left="720" w:hanging="360"/>
+      </w:pPr>
+      <w:rPr>
+        <w:rFonts w:ascii="Symbol" w:hAnsi="Symbol" w:hint="default"/>
+      </w:rPr>
+    </w:lvl>
+    <w:lvl w:ilvl="1" w:tplc="04090003" w:tentative="1">
+      <w:start w:val="1"/>
+      <w:numFmt w:val="bullet"/>
+      <w:lvlText w:val="o"/>
+      <w:lvlJc w:val="left"/>
+      <w:pPr>
+        <w:ind w:left="1440" w:hanging="360"/>
+      </w:pPr>
+      <w:rPr>
+        <w:rFonts w:ascii="Courier New" w:hAnsi="Courier New" w:cs="Courier New" w:hint="default"/>
+      </w:rPr>
+    </w:lvl>
+    <w:lvl w:ilvl="2" w:tplc="04090005" w:tentative="1">
+      <w:start w:val="1"/>
+      <w:numFmt w:val="bullet"/>
+      <w:lvlText w:val=""/>
+      <w:lvlJc w:val="left"/>
+      <w:pPr>
+        <w:ind w:left="2160" w:hanging="360"/>
+      </w:pPr>
+      <w:rPr>
+        <w:rFonts w:ascii="Wingdings" w:hAnsi="Wingdings" w:hint="default"/>
+      </w:rPr>
+    </w:lvl>
+    <w:lvl w:ilvl="3" w:tplc="04090001" w:tentative="1">
+      <w:start w:val="1"/>
+      <w:numFmt w:val="bullet"/>
+      <w:lvlText w:val=""/>
+      <w:lvlJc w:val="left"/>
+      <w:pPr>
+        <w:ind w:left="2880" w:hanging="360"/>
+      </w:pPr>
+      <w:rPr>
+        <w:rFonts w:ascii="Symbol" w:hAnsi="Symbol" w:hint="default"/>
+      </w:rPr>
+    </w:lvl>
+    <w:lvl w:ilvl="4" w:tplc="04090003" w:tentative="1">
+      <w:start w:val="1"/>
+      <w:numFmt w:val="bullet"/>
+      <w:lvlText w:val="o"/>
+      <w:lvlJc w:val="left"/>
+      <w:pPr>
+        <w:ind w:left="3600" w:hanging="360"/>
+      </w:pPr>
+      <w:rPr>
+        <w:rFonts w:ascii="Courier New" w:hAnsi="Courier New" w:cs="Courier New" w:hint="default"/>
+      </w:rPr>
+    </w:lvl>
+    <w:lvl w:ilvl="5" w:tplc="04090005" w:tentative="1">
+      <w:start w:val="1"/>
+      <w:numFmt w:val="bullet"/>
+      <w:lvlText w:val=""/>
+      <w:lvlJc w:val="left"/>
+      <w:pPr>
+        <w:ind w:left="4320" w:hanging="360"/>
+      </w:pPr>
+      <w:rPr>
+        <w:rFonts w:ascii="Wingdings" w:hAnsi="Wingdings" w:hint="default"/>
+      </w:rPr>
+    </w:lvl>
+    <w:lvl w:ilvl="6" w:tplc="04090001" w:tentative="1">
+      <w:start w:val="1"/>
+      <w:numFmt w:val="bullet"/>
+      <w:lvlText w:val=""/>
+      <w:lvlJc w:val="left"/>
+      <w:pPr>
+        <w:ind w:left="5040" w:hanging="360"/>
+      </w:pPr>
+      <w:rPr>
+        <w:rFonts w:ascii="Symbol" w:hAnsi="Symbol" w:hint="default"/>
+      </w:rPr>
+    </w:lvl>
+    <w:lvl w:ilvl="7" w:tplc="04090003" w:tentative="1">
+      <w:start w:val="1"/>
+      <w:numFmt w:val="bullet"/>
+      <w:lvlText w:val="o"/>
+      <w:lvlJc w:val="left"/>
+      <w:pPr>
+        <w:ind w:left="5760" w:hanging="360"/>
+      </w:pPr>
+      <w:rPr>
+        <w:rFonts w:ascii="Courier New" w:hAnsi="Courier New" w:cs="Courier New" w:hint="default"/>
+      </w:rPr>
+    </w:lvl>
+    <w:lvl w:ilvl="8" w:tplc="04090005" w:tentative="1">
+      <w:start w:val="1"/>
+      <w:numFmt w:val="bullet"/>
+      <w:lvlText w:val=""/>
+      <w:lvlJc w:val="left"/>
+      <w:pPr>
+        <w:ind w:left="6480" w:hanging="360"/>
+      </w:pPr>
+      <w:rPr>
+        <w:rFonts w:ascii="Wingdings" w:hAnsi="Wingdings" w:hint="default"/>
+      </w:rPr>
+    </w:lvl>
+  </w:abstractNum>
+  <w:num w:numId="1">
+    <w:abstractNumId w:val="1"/>
+  </w:num>
+  <w:num w:numId="2">
+    <w:abstractNumId w:val="0"/>
+  </w:num>
+</w:numbering>
 </file>
 
 <file path=word/styles.xml><?xml version="1.0" encoding="utf-8"?>
@@ -651,6 +970,17 @@
     <w:semiHidden/>
     <w:unhideWhenUsed/>
   </w:style>
+  <w:style w:type="paragraph" w:styleId="ListParagraph">
+    <w:name w:val="List Paragraph"/>
+    <w:basedOn w:val="Normal"/>
+    <w:uiPriority w:val="34"/>
+    <w:qFormat/>
+    <w:rsid w:val="0090045F"/>
+    <w:pPr>
+      <w:ind w:left="720"/>
+      <w:contextualSpacing/>
+    </w:pPr>
+  </w:style>
 </w:styles>
 </file>
 

</xml_diff>

<commit_message>
edit employee/manager fixes in progress
</commit_message>
<xml_diff>
--- a/progress.docx
+++ b/progress.docx
@@ -119,24 +119,15 @@
           <w:ilvl w:val="0"/>
           <w:numId w:val="2"/>
         </w:numPr>
-      </w:pPr>
-      <w:r>
-        <w:t>archive functionality</w:t>
-      </w:r>
-      <w:r>
-        <w:t xml:space="preserve"> for completions</w:t>
-      </w:r>
-    </w:p>
-    <w:p>
-      <w:pPr>
-        <w:pStyle w:val="ListParagraph"/>
-        <w:numPr>
-          <w:ilvl w:val="1"/>
-          <w:numId w:val="2"/>
-        </w:numPr>
-      </w:pPr>
-      <w:r>
-        <w:t>end of day: clean slate (for view todays completions), archive everything</w:t>
+        <w:rPr>
+          <w:highlight w:val="green"/>
+        </w:rPr>
+      </w:pPr>
+      <w:r>
+        <w:rPr>
+          <w:highlight w:val="green"/>
+        </w:rPr>
+        <w:t>functionality to list out completion by date</w:t>
       </w:r>
     </w:p>
     <w:p>
@@ -146,9 +137,44 @@
           <w:ilvl w:val="0"/>
           <w:numId w:val="2"/>
         </w:numPr>
-      </w:pPr>
-      <w:r>
-        <w:t>functionality to list out completion by date</w:t>
+        <w:rPr>
+          <w:highlight w:val="green"/>
+        </w:rPr>
+      </w:pPr>
+      <w:r>
+        <w:rPr>
+          <w:highlight w:val="green"/>
+        </w:rPr>
+        <w:t>manager front page (they will see this after login, there will be a "view completion</w:t>
+      </w:r>
+      <w:r>
+        <w:rPr>
+          <w:highlight w:val="green"/>
+        </w:rPr>
+        <w:t>s (they chose the date)</w:t>
+      </w:r>
+      <w:r>
+        <w:rPr>
+          <w:highlight w:val="green"/>
+        </w:rPr>
+        <w:t>, view tasks</w:t>
+      </w:r>
+      <w:r>
+        <w:rPr>
+          <w:highlight w:val="green"/>
+        </w:rPr>
+        <w:t xml:space="preserve">, </w:t>
+      </w:r>
+      <w:r>
+        <w:rPr>
+          <w:highlight w:val="green"/>
+        </w:rPr>
+        <w:t>edit tasks, edit employees)</w:t>
+      </w:r>
+    </w:p>
+    <w:p>
+      <w:r>
+        <w:t>sat afternoon:</w:t>
       </w:r>
     </w:p>
     <w:p>
@@ -160,33 +186,15 @@
         </w:numPr>
       </w:pPr>
       <w:r>
-        <w:t xml:space="preserve">manager front page (they will see this after login, there will be a "view todays completion, </w:t>
-      </w:r>
-      <w:r>
-        <w:rPr>
-          <w:highlight w:val="green"/>
-        </w:rPr>
-        <w:t>view tasks</w:t>
-      </w:r>
-      <w:r>
-        <w:t>,</w:t>
-      </w:r>
-      <w:r>
-        <w:t xml:space="preserve"> view archived completion for a specific date range</w:t>
-      </w:r>
-      <w:r>
-        <w:rPr>
-          <w:highlight w:val="green"/>
-        </w:rPr>
-        <w:t>, edit tasks, edit employees</w:t>
-      </w:r>
-      <w:r>
-        <w:t>)</w:t>
-      </w:r>
-    </w:p>
-    <w:p>
-      <w:r>
-        <w:t>sat afternoon:</w:t>
+        <w:t>all</w:t>
+      </w:r>
+      <w:r>
+        <w:t xml:space="preserve"> exceptions and errors need to be taken care of</w:t>
+      </w:r>
+    </w:p>
+    <w:p>
+      <w:r>
+        <w:t>Saturday:</w:t>
       </w:r>
     </w:p>
     <w:p>
@@ -198,24 +206,20 @@
         </w:numPr>
       </w:pPr>
       <w:r>
-        <w:t>all</w:t>
-      </w:r>
-      <w:r>
-        <w:t xml:space="preserve"> exceptions and errors need to be taken care of</w:t>
-      </w:r>
-    </w:p>
-    <w:p>
-      <w:pPr>
-        <w:rPr>
-          <w:highlight w:val="yellow"/>
-        </w:rPr>
-      </w:pPr>
-      <w:bookmarkStart w:id="0" w:name="_GoBack"/>
-      <w:bookmarkEnd w:id="0"/>
-    </w:p>
-    <w:p>
-      <w:r>
-        <w:t>Saturday:</w:t>
+        <w:t>everything needs to be green^^</w:t>
+      </w:r>
+    </w:p>
+    <w:p>
+      <w:r>
+        <w:t xml:space="preserve">Sunday- </w:t>
+      </w:r>
+      <w:proofErr w:type="spellStart"/>
+      <w:r>
+        <w:t>monday</w:t>
+      </w:r>
+      <w:proofErr w:type="spellEnd"/>
+      <w:r>
+        <w:t>:</w:t>
       </w:r>
     </w:p>
     <w:p>
@@ -227,23 +231,6 @@
         </w:numPr>
       </w:pPr>
       <w:r>
-        <w:t>everything needs to be green^^</w:t>
-      </w:r>
-    </w:p>
-    <w:p>
-      <w:r>
-        <w:t>Sunday- Tuesday:</w:t>
-      </w:r>
-    </w:p>
-    <w:p>
-      <w:pPr>
-        <w:pStyle w:val="ListParagraph"/>
-        <w:numPr>
-          <w:ilvl w:val="0"/>
-          <w:numId w:val="2"/>
-        </w:numPr>
-      </w:pPr>
-      <w:r>
         <w:t>authentication</w:t>
       </w:r>
     </w:p>
@@ -298,7 +285,171 @@
       </w:r>
     </w:p>
     <w:p/>
+    <w:p>
+      <w:r>
+        <w:t xml:space="preserve">Db stuff in </w:t>
+      </w:r>
+      <w:proofErr w:type="spellStart"/>
+      <w:proofErr w:type="gramStart"/>
+      <w:r>
+        <w:t>application.properties</w:t>
+      </w:r>
+      <w:proofErr w:type="spellEnd"/>
+      <w:proofErr w:type="gramEnd"/>
+    </w:p>
     <w:p/>
+    <w:p>
+      <w:r>
+        <w:t xml:space="preserve">Cloud UN: </w:t>
+      </w:r>
+      <w:proofErr w:type="spellStart"/>
+      <w:r>
+        <w:t>MasterTracker</w:t>
+      </w:r>
+      <w:proofErr w:type="spellEnd"/>
+      <w:r>
+        <w:tab/>
+      </w:r>
+      <w:proofErr w:type="gramStart"/>
+      <w:r>
+        <w:t>pw :</w:t>
+      </w:r>
+      <w:proofErr w:type="gramEnd"/>
+      <w:r>
+        <w:t xml:space="preserve"> </w:t>
+      </w:r>
+      <w:proofErr w:type="spellStart"/>
+      <w:r>
+        <w:t>GlobalForum</w:t>
+      </w:r>
+      <w:proofErr w:type="spellEnd"/>
+    </w:p>
+    <w:p/>
+    <w:p/>
+    <w:p>
+      <w:proofErr w:type="spellStart"/>
+      <w:proofErr w:type="gramStart"/>
+      <w:r>
+        <w:t>spring.datasource</w:t>
+      </w:r>
+      <w:proofErr w:type="gramEnd"/>
+      <w:r>
+        <w:t>.driver</w:t>
+      </w:r>
+      <w:proofErr w:type="spellEnd"/>
+      <w:r>
+        <w:t>-class-name=</w:t>
+      </w:r>
+      <w:proofErr w:type="spellStart"/>
+      <w:r>
+        <w:t>com.mysql.jdbc.Driver</w:t>
+      </w:r>
+      <w:proofErr w:type="spellEnd"/>
+    </w:p>
+    <w:p>
+      <w:r>
+        <w:t xml:space="preserve">spring.datasource.url = </w:t>
+      </w:r>
+      <w:proofErr w:type="spellStart"/>
+      <w:proofErr w:type="gramStart"/>
+      <w:r>
+        <w:t>jdbc:mysql</w:t>
+      </w:r>
+      <w:proofErr w:type="spellEnd"/>
+      <w:r>
+        <w:t>://localhost:3306/raceway</w:t>
+      </w:r>
+      <w:proofErr w:type="gramEnd"/>
+    </w:p>
+    <w:p>
+      <w:proofErr w:type="spellStart"/>
+      <w:proofErr w:type="gramStart"/>
+      <w:r>
+        <w:t>spring.datasource</w:t>
+      </w:r>
+      <w:proofErr w:type="gramEnd"/>
+      <w:r>
+        <w:t>.username</w:t>
+      </w:r>
+      <w:proofErr w:type="spellEnd"/>
+      <w:r>
+        <w:t xml:space="preserve"> = root</w:t>
+      </w:r>
+    </w:p>
+    <w:p>
+      <w:proofErr w:type="spellStart"/>
+      <w:proofErr w:type="gramStart"/>
+      <w:r>
+        <w:t>spring.datasource</w:t>
+      </w:r>
+      <w:proofErr w:type="gramEnd"/>
+      <w:r>
+        <w:t>.password</w:t>
+      </w:r>
+      <w:proofErr w:type="spellEnd"/>
+      <w:r>
+        <w:t xml:space="preserve"> = Kebele1717</w:t>
+      </w:r>
+    </w:p>
+    <w:p>
+      <w:proofErr w:type="spellStart"/>
+      <w:proofErr w:type="gramStart"/>
+      <w:r>
+        <w:lastRenderedPageBreak/>
+        <w:t>server.port</w:t>
+      </w:r>
+      <w:proofErr w:type="spellEnd"/>
+      <w:proofErr w:type="gramEnd"/>
+      <w:r>
+        <w:t>=8081</w:t>
+      </w:r>
+    </w:p>
+    <w:p/>
+    <w:p/>
+    <w:p>
+      <w:r>
+        <w:rPr>
+          <w:highlight w:val="green"/>
+        </w:rPr>
+        <w:t>cancel on add new task</w:t>
+      </w:r>
+    </w:p>
+    <w:p>
+      <w:r>
+        <w:t>role should display on employee list</w:t>
+      </w:r>
+    </w:p>
+    <w:p>
+      <w:r>
+        <w:rPr>
+          <w:highlight w:val="yellow"/>
+        </w:rPr>
+        <w:t xml:space="preserve">cancel on </w:t>
+      </w:r>
+      <w:proofErr w:type="spellStart"/>
+      <w:r>
+        <w:rPr>
+          <w:highlight w:val="yellow"/>
+        </w:rPr>
+        <w:t>editemployee</w:t>
+      </w:r>
+      <w:proofErr w:type="spellEnd"/>
+    </w:p>
+    <w:p>
+      <w:r>
+        <w:rPr>
+          <w:highlight w:val="yellow"/>
+        </w:rPr>
+        <w:t>default date is today on pick date range for completion</w:t>
+      </w:r>
+    </w:p>
+    <w:p>
+      <w:r>
+        <w:t>password edit doesn’t work + labels are wrong in html</w:t>
+      </w:r>
+      <w:bookmarkStart w:id="0" w:name="_GoBack"/>
+      <w:bookmarkEnd w:id="0"/>
+    </w:p>
     <w:sectPr>
       <w:pgSz w:w="12240" w:h="15840"/>
       <w:pgMar w:top="1440" w:right="1440" w:bottom="1440" w:left="1440" w:header="720" w:footer="720" w:gutter="0"/>

</xml_diff>

<commit_message>
started changes for security
</commit_message>
<xml_diff>
--- a/progress.docx
+++ b/progress.docx
@@ -137,15 +137,20 @@
           <w:ilvl w:val="0"/>
           <w:numId w:val="2"/>
         </w:numPr>
-        <w:rPr>
-          <w:highlight w:val="green"/>
-        </w:rPr>
-      </w:pPr>
-      <w:r>
-        <w:rPr>
-          <w:highlight w:val="green"/>
-        </w:rPr>
-        <w:t>manager front page (they will see this after login, there will be a "view completion</w:t>
+      </w:pPr>
+      <w:r>
+        <w:rPr>
+          <w:highlight w:val="green"/>
+        </w:rPr>
+        <w:t>manager front page (they will see this after logi</w:t>
+      </w:r>
+      <w:bookmarkStart w:id="0" w:name="_GoBack"/>
+      <w:bookmarkEnd w:id="0"/>
+      <w:r>
+        <w:rPr>
+          <w:highlight w:val="green"/>
+        </w:rPr>
+        <w:t>n, there will be a "view completion</w:t>
       </w:r>
       <w:r>
         <w:rPr>
@@ -170,11 +175,6 @@
           <w:highlight w:val="green"/>
         </w:rPr>
         <w:t>edit tasks, edit employees)</w:t>
-      </w:r>
-    </w:p>
-    <w:p>
-      <w:r>
-        <w:t>sat afternoon:</w:t>
       </w:r>
     </w:p>
     <w:p>
@@ -193,11 +193,6 @@
       </w:r>
     </w:p>
     <w:p>
-      <w:r>
-        <w:t>Saturday:</w:t>
-      </w:r>
-    </w:p>
-    <w:p>
       <w:pPr>
         <w:pStyle w:val="ListParagraph"/>
         <w:numPr>
@@ -206,20 +201,7 @@
         </w:numPr>
       </w:pPr>
       <w:r>
-        <w:t>everything needs to be green^^</w:t>
-      </w:r>
-    </w:p>
-    <w:p>
-      <w:r>
-        <w:t xml:space="preserve">Sunday- </w:t>
-      </w:r>
-      <w:proofErr w:type="spellStart"/>
-      <w:r>
-        <w:t>monday</w:t>
-      </w:r>
-      <w:proofErr w:type="spellEnd"/>
-      <w:r>
-        <w:t>:</w:t>
+        <w:t>authentication</w:t>
       </w:r>
     </w:p>
     <w:p>
@@ -231,7 +213,63 @@
         </w:numPr>
       </w:pPr>
       <w:r>
-        <w:t>authentication</w:t>
+        <w:t xml:space="preserve">edit employee- </w:t>
+      </w:r>
+    </w:p>
+    <w:p>
+      <w:pPr>
+        <w:pStyle w:val="ListParagraph"/>
+        <w:numPr>
+          <w:ilvl w:val="1"/>
+          <w:numId w:val="2"/>
+        </w:numPr>
+      </w:pPr>
+      <w:r>
+        <w:t xml:space="preserve">when editing a manager, the passwords need to be </w:t>
+      </w:r>
+      <w:proofErr w:type="spellStart"/>
+      <w:r>
+        <w:t>yetedebeku</w:t>
+      </w:r>
+      <w:proofErr w:type="spellEnd"/>
+      <w:r>
+        <w:t xml:space="preserve"> when typing, and the labels need to say “password” and “confirm password”</w:t>
+      </w:r>
+    </w:p>
+    <w:p>
+      <w:pPr>
+        <w:pStyle w:val="ListParagraph"/>
+        <w:numPr>
+          <w:ilvl w:val="1"/>
+          <w:numId w:val="2"/>
+        </w:numPr>
+      </w:pPr>
+      <w:r>
+        <w:t>when editing a regular employee and making changing the role to manager, what happens?</w:t>
+      </w:r>
+    </w:p>
+    <w:p>
+      <w:pPr>
+        <w:pStyle w:val="ListParagraph"/>
+        <w:numPr>
+          <w:ilvl w:val="1"/>
+          <w:numId w:val="2"/>
+        </w:numPr>
+      </w:pPr>
+      <w:r>
+        <w:t>And when editing a manager and changing the role, what happens?</w:t>
+      </w:r>
+    </w:p>
+    <w:p>
+      <w:pPr>
+        <w:pStyle w:val="ListParagraph"/>
+        <w:numPr>
+          <w:ilvl w:val="0"/>
+          <w:numId w:val="2"/>
+        </w:numPr>
+      </w:pPr>
+      <w:r>
+        <w:t>What happens when task is deleted but it is tied to a completion?</w:t>
       </w:r>
     </w:p>
     <w:p>
@@ -447,8 +485,6 @@
       <w:r>
         <w:t>password edit doesn’t work + labels are wrong in html</w:t>
       </w:r>
-      <w:bookmarkStart w:id="0" w:name="_GoBack"/>
-      <w:bookmarkEnd w:id="0"/>
     </w:p>
     <w:sectPr>
       <w:pgSz w:w="12240" w:h="15840"/>

</xml_diff>

<commit_message>
functionalities: final nitty gritty stuff
</commit_message>
<xml_diff>
--- a/progress.docx
+++ b/progress.docx
@@ -108,17 +108,36 @@
       </w:r>
     </w:p>
     <w:p>
-      <w:r>
-        <w:t>sat morning:</w:t>
-      </w:r>
-    </w:p>
-    <w:p>
       <w:pPr>
         <w:pStyle w:val="ListParagraph"/>
         <w:numPr>
           <w:ilvl w:val="0"/>
           <w:numId w:val="2"/>
         </w:numPr>
+      </w:pPr>
+      <w:r>
+        <w:rPr>
+          <w:highlight w:val="green"/>
+        </w:rPr>
+        <w:t>cancel on add new task</w:t>
+      </w:r>
+    </w:p>
+    <w:p>
+      <w:pPr>
+        <w:pStyle w:val="ListParagraph"/>
+        <w:numPr>
+          <w:ilvl w:val="0"/>
+          <w:numId w:val="2"/>
+        </w:numPr>
+      </w:pPr>
+    </w:p>
+    <w:p>
+      <w:pPr>
+        <w:pStyle w:val="ListParagraph"/>
+        <w:numPr>
+          <w:ilvl w:val="0"/>
+          <w:numId w:val="2"/>
+        </w:numPr>
         <w:rPr>
           <w:highlight w:val="green"/>
         </w:rPr>
@@ -142,40 +161,87 @@
         <w:rPr>
           <w:highlight w:val="green"/>
         </w:rPr>
-        <w:t>manager front page (they will see this after logi</w:t>
+        <w:t>manager front page (they will see this after login, there will be a "view completion</w:t>
+      </w:r>
+      <w:r>
+        <w:rPr>
+          <w:highlight w:val="green"/>
+        </w:rPr>
+        <w:t>s (they chose the date)</w:t>
+      </w:r>
+      <w:r>
+        <w:rPr>
+          <w:highlight w:val="green"/>
+        </w:rPr>
+        <w:t>, view tasks</w:t>
+      </w:r>
+      <w:r>
+        <w:rPr>
+          <w:highlight w:val="green"/>
+        </w:rPr>
+        <w:t xml:space="preserve">, </w:t>
+      </w:r>
+      <w:r>
+        <w:rPr>
+          <w:highlight w:val="green"/>
+        </w:rPr>
+        <w:t>edit tasks, edit employees)</w:t>
+      </w:r>
+    </w:p>
+    <w:p>
+      <w:pPr>
+        <w:pStyle w:val="ListParagraph"/>
+        <w:numPr>
+          <w:ilvl w:val="0"/>
+          <w:numId w:val="2"/>
+        </w:numPr>
+        <w:rPr>
+          <w:highlight w:val="green"/>
+        </w:rPr>
+      </w:pPr>
+      <w:r>
+        <w:rPr>
+          <w:highlight w:val="green"/>
+        </w:rPr>
+        <w:t>authentication</w:t>
+      </w:r>
+    </w:p>
+    <w:p>
+      <w:pPr>
+        <w:pStyle w:val="ListParagraph"/>
+        <w:numPr>
+          <w:ilvl w:val="0"/>
+          <w:numId w:val="2"/>
+        </w:numPr>
+      </w:pPr>
+      <w:r>
+        <w:t>role should display on employee list</w:t>
+      </w:r>
+    </w:p>
+    <w:p>
+      <w:pPr>
+        <w:pStyle w:val="ListParagraph"/>
+        <w:numPr>
+          <w:ilvl w:val="0"/>
+          <w:numId w:val="2"/>
+        </w:numPr>
+        <w:rPr>
+          <w:highlight w:val="green"/>
+        </w:rPr>
+      </w:pPr>
+      <w:r>
+        <w:rPr>
+          <w:highlight w:val="green"/>
+        </w:rPr>
+        <w:t>password edit doesn’t work + labels are wrong in html</w:t>
+      </w:r>
+    </w:p>
+    <w:p>
+      <w:r>
+        <w:t>things left to do:</w:t>
       </w:r>
       <w:bookmarkStart w:id="0" w:name="_GoBack"/>
       <w:bookmarkEnd w:id="0"/>
-      <w:r>
-        <w:rPr>
-          <w:highlight w:val="green"/>
-        </w:rPr>
-        <w:t>n, there will be a "view completion</w:t>
-      </w:r>
-      <w:r>
-        <w:rPr>
-          <w:highlight w:val="green"/>
-        </w:rPr>
-        <w:t>s (they chose the date)</w:t>
-      </w:r>
-      <w:r>
-        <w:rPr>
-          <w:highlight w:val="green"/>
-        </w:rPr>
-        <w:t>, view tasks</w:t>
-      </w:r>
-      <w:r>
-        <w:rPr>
-          <w:highlight w:val="green"/>
-        </w:rPr>
-        <w:t xml:space="preserve">, </w:t>
-      </w:r>
-      <w:r>
-        <w:rPr>
-          <w:highlight w:val="green"/>
-        </w:rPr>
-        <w:t>edit tasks, edit employees)</w:t>
-      </w:r>
     </w:p>
     <w:p>
       <w:pPr>
@@ -186,10 +252,31 @@
         </w:numPr>
       </w:pPr>
       <w:r>
-        <w:t>all</w:t>
-      </w:r>
-      <w:r>
-        <w:t xml:space="preserve"> exceptions and errors need to be taken care of</w:t>
+        <w:rPr>
+          <w:b/>
+          <w:highlight w:val="green"/>
+        </w:rPr>
+        <w:t>security: login and stuff</w:t>
+      </w:r>
+      <w:r>
+        <w:rPr>
+          <w:b/>
+          <w:highlight w:val="green"/>
+        </w:rPr>
+        <w:t>-</w:t>
+      </w:r>
+      <w:r>
+        <w:rPr>
+          <w:b/>
+        </w:rPr>
+        <w:t xml:space="preserve"> </w:t>
+      </w:r>
+      <w:r>
+        <w:rPr>
+          <w:b/>
+          <w:highlight w:val="cyan"/>
+        </w:rPr>
+        <w:t>2 (mon)</w:t>
       </w:r>
     </w:p>
     <w:p>
@@ -201,7 +288,110 @@
         </w:numPr>
       </w:pPr>
       <w:r>
-        <w:t>authentication</w:t>
+        <w:rPr>
+          <w:b/>
+        </w:rPr>
+        <w:t>exception handling</w:t>
+      </w:r>
+      <w:r>
+        <w:rPr>
+          <w:b/>
+        </w:rPr>
+        <w:t xml:space="preserve"> </w:t>
+      </w:r>
+      <w:r>
+        <w:rPr>
+          <w:b/>
+          <w:highlight w:val="cyan"/>
+        </w:rPr>
+        <w:t>-</w:t>
+      </w:r>
+      <w:r>
+        <w:rPr>
+          <w:b/>
+          <w:vanish/>
+          <w:highlight w:val="cyan"/>
+        </w:rPr>
+        <w:t xml:space="preserve">444 </w:t>
+      </w:r>
+      <w:r>
+        <w:rPr>
+          <w:b/>
+          <w:highlight w:val="cyan"/>
+        </w:rPr>
+        <w:t xml:space="preserve"> </w:t>
+      </w:r>
+      <w:r>
+        <w:rPr>
+          <w:b/>
+          <w:highlight w:val="cyan"/>
+        </w:rPr>
+        <w:t>3</w:t>
+      </w:r>
+      <w:r>
+        <w:rPr>
+          <w:b/>
+          <w:highlight w:val="cyan"/>
+        </w:rPr>
+        <w:t xml:space="preserve"> (</w:t>
+      </w:r>
+      <w:proofErr w:type="spellStart"/>
+      <w:r>
+        <w:rPr>
+          <w:b/>
+          <w:highlight w:val="cyan"/>
+        </w:rPr>
+        <w:t>tues</w:t>
+      </w:r>
+      <w:proofErr w:type="spellEnd"/>
+      <w:r>
+        <w:rPr>
+          <w:b/>
+          <w:highlight w:val="cyan"/>
+        </w:rPr>
+        <w:t>)</w:t>
+      </w:r>
+    </w:p>
+    <w:p>
+      <w:pPr>
+        <w:pStyle w:val="ListParagraph"/>
+        <w:numPr>
+          <w:ilvl w:val="1"/>
+          <w:numId w:val="2"/>
+        </w:numPr>
+        <w:rPr>
+          <w:highlight w:val="yellow"/>
+        </w:rPr>
+      </w:pPr>
+      <w:r>
+        <w:rPr>
+          <w:highlight w:val="yellow"/>
+        </w:rPr>
+        <w:t>put a</w:t>
+      </w:r>
+      <w:r>
+        <w:rPr>
+          <w:highlight w:val="yellow"/>
+        </w:rPr>
+        <w:t>ll</w:t>
+      </w:r>
+      <w:r>
+        <w:rPr>
+          <w:highlight w:val="yellow"/>
+        </w:rPr>
+        <w:t xml:space="preserve"> /error page</w:t>
+      </w:r>
+      <w:r>
+        <w:rPr>
+          <w:highlight w:val="yellow"/>
+        </w:rPr>
+        <w:t>s</w:t>
+      </w:r>
+      <w:r>
+        <w:rPr>
+          <w:highlight w:val="yellow"/>
+        </w:rPr>
+        <w:t xml:space="preserve"> in there</w:t>
       </w:r>
     </w:p>
     <w:p>
@@ -213,7 +403,51 @@
         </w:numPr>
       </w:pPr>
       <w:r>
-        <w:t xml:space="preserve">edit employee- </w:t>
+        <w:rPr>
+          <w:b/>
+        </w:rPr>
+        <w:t>functionality</w:t>
+      </w:r>
+      <w:r>
+        <w:rPr>
+          <w:b/>
+        </w:rPr>
+        <w:t xml:space="preserve"> </w:t>
+      </w:r>
+      <w:r>
+        <w:rPr>
+          <w:b/>
+          <w:highlight w:val="cyan"/>
+        </w:rPr>
+        <w:t>-</w:t>
+      </w:r>
+      <w:r>
+        <w:rPr>
+          <w:b/>
+          <w:highlight w:val="cyan"/>
+        </w:rPr>
+        <w:t>4</w:t>
+      </w:r>
+      <w:r>
+        <w:rPr>
+          <w:b/>
+          <w:highlight w:val="cyan"/>
+        </w:rPr>
+        <w:t>(</w:t>
+      </w:r>
+      <w:r>
+        <w:rPr>
+          <w:b/>
+          <w:highlight w:val="cyan"/>
+        </w:rPr>
+        <w:t>wed</w:t>
+      </w:r>
+      <w:r>
+        <w:rPr>
+          <w:b/>
+          <w:highlight w:val="cyan"/>
+        </w:rPr>
+        <w:t>)</w:t>
       </w:r>
     </w:p>
     <w:p>
@@ -223,17 +457,231 @@
           <w:ilvl w:val="1"/>
           <w:numId w:val="2"/>
         </w:numPr>
-      </w:pPr>
-      <w:r>
-        <w:t xml:space="preserve">when editing a manager, the passwords need to be </w:t>
+        <w:rPr>
+          <w:highlight w:val="green"/>
+        </w:rPr>
+      </w:pPr>
+      <w:r>
+        <w:rPr>
+          <w:highlight w:val="green"/>
+        </w:rPr>
+        <w:t>editing an employee, with authorities</w:t>
+      </w:r>
+    </w:p>
+    <w:p>
+      <w:pPr>
+        <w:pStyle w:val="ListParagraph"/>
+        <w:numPr>
+          <w:ilvl w:val="2"/>
+          <w:numId w:val="2"/>
+        </w:numPr>
+        <w:rPr>
+          <w:highlight w:val="green"/>
+        </w:rPr>
+      </w:pPr>
+      <w:r>
+        <w:rPr>
+          <w:highlight w:val="green"/>
+        </w:rPr>
+        <w:t xml:space="preserve">And when editing a manager and changing the </w:t>
+      </w:r>
+      <w:r>
+        <w:rPr>
+          <w:highlight w:val="green"/>
+        </w:rPr>
+        <w:t>authority</w:t>
+      </w:r>
+      <w:r>
+        <w:rPr>
+          <w:highlight w:val="green"/>
+        </w:rPr>
+        <w:t>, what happens?</w:t>
+      </w:r>
+    </w:p>
+    <w:p>
+      <w:pPr>
+        <w:pStyle w:val="ListParagraph"/>
+        <w:numPr>
+          <w:ilvl w:val="1"/>
+          <w:numId w:val="2"/>
+        </w:numPr>
+        <w:rPr>
+          <w:highlight w:val="green"/>
+        </w:rPr>
+      </w:pPr>
+      <w:r>
+        <w:rPr>
+          <w:highlight w:val="green"/>
+        </w:rPr>
+        <w:t>Recent changes with completion being linked to username- does it work fine?</w:t>
+      </w:r>
+    </w:p>
+    <w:p>
+      <w:pPr>
+        <w:pStyle w:val="ListParagraph"/>
+        <w:numPr>
+          <w:ilvl w:val="1"/>
+          <w:numId w:val="2"/>
+        </w:numPr>
+      </w:pPr>
+      <w:r>
+        <w:t>Do all buttons work fine?</w:t>
+      </w:r>
+    </w:p>
+    <w:p>
+      <w:pPr>
+        <w:pStyle w:val="ListParagraph"/>
+        <w:numPr>
+          <w:ilvl w:val="2"/>
+          <w:numId w:val="2"/>
+        </w:numPr>
+      </w:pPr>
+      <w:r>
+        <w:t xml:space="preserve">Completion is coming back with empty </w:t>
+      </w:r>
+      <w:proofErr w:type="gramStart"/>
+      <w:r>
+        <w:t>list :</w:t>
+      </w:r>
+      <w:proofErr w:type="gramEnd"/>
+      <w:r>
+        <w:t xml:space="preserve"> why?</w:t>
+      </w:r>
+    </w:p>
+    <w:p>
+      <w:pPr>
+        <w:pStyle w:val="ListParagraph"/>
+        <w:numPr>
+          <w:ilvl w:val="2"/>
+          <w:numId w:val="2"/>
+        </w:numPr>
+        <w:rPr>
+          <w:highlight w:val="green"/>
+        </w:rPr>
+      </w:pPr>
+      <w:r>
+        <w:rPr>
+          <w:highlight w:val="green"/>
+        </w:rPr>
+        <w:t>Task deletion</w:t>
+      </w:r>
+      <w:r>
+        <w:rPr>
+          <w:highlight w:val="green"/>
+        </w:rPr>
+        <w:t xml:space="preserve"> when task is linked with completion</w:t>
+      </w:r>
+    </w:p>
+    <w:p>
+      <w:pPr>
+        <w:pStyle w:val="ListParagraph"/>
+        <w:numPr>
+          <w:ilvl w:val="0"/>
+          <w:numId w:val="2"/>
+        </w:numPr>
+      </w:pPr>
+      <w:r>
+        <w:rPr>
+          <w:b/>
+        </w:rPr>
+        <w:t>front end- make it not ugly</w:t>
+      </w:r>
+      <w:r>
+        <w:rPr>
+          <w:b/>
+        </w:rPr>
+        <w:t xml:space="preserve"> </w:t>
+      </w:r>
+      <w:r>
+        <w:rPr>
+          <w:b/>
+          <w:highlight w:val="cyan"/>
+        </w:rPr>
+        <w:t>-6 (</w:t>
       </w:r>
       <w:proofErr w:type="spellStart"/>
       <w:r>
-        <w:t>yetedebeku</w:t>
+        <w:rPr>
+          <w:b/>
+          <w:highlight w:val="cyan"/>
+        </w:rPr>
+        <w:t>fri</w:t>
       </w:r>
       <w:proofErr w:type="spellEnd"/>
       <w:r>
-        <w:t xml:space="preserve"> when typing, and the labels need to say “password” and “confirm password”</w:t>
+        <w:rPr>
+          <w:b/>
+          <w:highlight w:val="cyan"/>
+        </w:rPr>
+        <w:t>)</w:t>
+      </w:r>
+    </w:p>
+    <w:p>
+      <w:pPr>
+        <w:pStyle w:val="ListParagraph"/>
+        <w:numPr>
+          <w:ilvl w:val="0"/>
+          <w:numId w:val="2"/>
+        </w:numPr>
+      </w:pPr>
+      <w:r>
+        <w:rPr>
+          <w:b/>
+        </w:rPr>
+        <w:t>cloud(?)</w:t>
+      </w:r>
+      <w:r>
+        <w:rPr>
+          <w:b/>
+        </w:rPr>
+        <w:t xml:space="preserve"> -</w:t>
+      </w:r>
+      <w:r>
+        <w:rPr>
+          <w:b/>
+          <w:highlight w:val="cyan"/>
+        </w:rPr>
+        <w:t>7 (sat)</w:t>
+      </w:r>
+    </w:p>
+    <w:p>
+      <w:pPr>
+        <w:pStyle w:val="ListParagraph"/>
+        <w:numPr>
+          <w:ilvl w:val="0"/>
+          <w:numId w:val="2"/>
+        </w:numPr>
+      </w:pPr>
+      <w:r>
+        <w:rPr>
+          <w:b/>
+        </w:rPr>
+        <w:t>packaging</w:t>
+      </w:r>
+      <w:r>
+        <w:rPr>
+          <w:b/>
+        </w:rPr>
+        <w:t>/hosting</w:t>
+      </w:r>
+      <w:r>
+        <w:rPr>
+          <w:b/>
+        </w:rPr>
+        <w:t xml:space="preserve"> the app</w:t>
+      </w:r>
+      <w:r>
+        <w:rPr>
+          <w:b/>
+        </w:rPr>
+        <w:t xml:space="preserve"> </w:t>
+      </w:r>
+      <w:r>
+        <w:rPr>
+          <w:b/>
+          <w:highlight w:val="cyan"/>
+        </w:rPr>
+        <w:t>– 8 (sun)</w:t>
       </w:r>
     </w:p>
     <w:p>
@@ -245,7 +693,7 @@
         </w:numPr>
       </w:pPr>
       <w:r>
-        <w:t>when editing a regular employee and making changing the role to manager, what happens?</w:t>
+        <w:t>website</w:t>
       </w:r>
     </w:p>
     <w:p>
@@ -257,20 +705,13 @@
         </w:numPr>
       </w:pPr>
       <w:r>
-        <w:t>And when editing a manager and changing the role, what happens?</w:t>
-      </w:r>
-    </w:p>
-    <w:p>
-      <w:pPr>
-        <w:pStyle w:val="ListParagraph"/>
-        <w:numPr>
-          <w:ilvl w:val="0"/>
-          <w:numId w:val="2"/>
-        </w:numPr>
-      </w:pPr>
-      <w:r>
-        <w:t>What happens when task is deleted but it is tied to a completion?</w:t>
-      </w:r>
+        <w:t xml:space="preserve">on cloud: each web address will have a different </w:t>
+      </w:r>
+      <w:proofErr w:type="spellStart"/>
+      <w:r>
+        <w:t>db</w:t>
+      </w:r>
+      <w:proofErr w:type="spellEnd"/>
     </w:p>
     <w:p>
       <w:pPr>
@@ -286,16 +727,7 @@
     </w:p>
     <w:p>
       <w:r>
-        <w:t xml:space="preserve">If frequent, </w:t>
-      </w:r>
-      <w:r>
-        <w:t>next deadline = last</w:t>
-      </w:r>
-      <w:r>
-        <w:t xml:space="preserve"> completion time</w:t>
-      </w:r>
-      <w:r>
-        <w:t>+ sequence</w:t>
+        <w:t>If frequent, next deadline = last completion time+ sequence</w:t>
       </w:r>
     </w:p>
     <w:p>
@@ -308,10 +740,7 @@
       </w:r>
       <w:proofErr w:type="spellEnd"/>
       <w:r>
-        <w:t xml:space="preserve">. </w:t>
-      </w:r>
-      <w:r>
-        <w:t xml:space="preserve">task list can have “last done by” place- this might need to be held </w:t>
+        <w:t xml:space="preserve">. task list can have “last done by” place- this might need to be held </w:t>
       </w:r>
       <w:proofErr w:type="spellStart"/>
       <w:r>
@@ -338,6 +767,7 @@
     <w:p/>
     <w:p>
       <w:r>
+        <w:lastRenderedPageBreak/>
         <w:t xml:space="preserve">Cloud UN: </w:t>
       </w:r>
       <w:proofErr w:type="spellStart"/>
@@ -433,7 +863,6 @@
       <w:proofErr w:type="spellStart"/>
       <w:proofErr w:type="gramStart"/>
       <w:r>
-        <w:lastRenderedPageBreak/>
         <w:t>server.port</w:t>
       </w:r>
       <w:proofErr w:type="spellEnd"/>
@@ -444,48 +873,6 @@
     </w:p>
     <w:p/>
     <w:p/>
-    <w:p>
-      <w:r>
-        <w:rPr>
-          <w:highlight w:val="green"/>
-        </w:rPr>
-        <w:t>cancel on add new task</w:t>
-      </w:r>
-    </w:p>
-    <w:p>
-      <w:r>
-        <w:t>role should display on employee list</w:t>
-      </w:r>
-    </w:p>
-    <w:p>
-      <w:r>
-        <w:rPr>
-          <w:highlight w:val="yellow"/>
-        </w:rPr>
-        <w:t xml:space="preserve">cancel on </w:t>
-      </w:r>
-      <w:proofErr w:type="spellStart"/>
-      <w:r>
-        <w:rPr>
-          <w:highlight w:val="yellow"/>
-        </w:rPr>
-        <w:t>editemployee</w:t>
-      </w:r>
-      <w:proofErr w:type="spellEnd"/>
-    </w:p>
-    <w:p>
-      <w:r>
-        <w:rPr>
-          <w:highlight w:val="yellow"/>
-        </w:rPr>
-        <w:t>default date is today on pick date range for completion</w:t>
-      </w:r>
-    </w:p>
-    <w:p>
-      <w:r>
-        <w:t>password edit doesn’t work + labels are wrong in html</w:t>
-      </w:r>
-    </w:p>
     <w:sectPr>
       <w:pgSz w:w="12240" w:h="15840"/>
       <w:pgMar w:top="1440" w:right="1440" w:bottom="1440" w:left="1440" w:header="720" w:footer="720" w:gutter="0"/>
@@ -525,13 +912,13 @@
         <w:rFonts w:ascii="Courier New" w:hAnsi="Courier New" w:cs="Courier New" w:hint="default"/>
       </w:rPr>
     </w:lvl>
-    <w:lvl w:ilvl="2" w:tplc="04090005" w:tentative="1">
+    <w:lvl w:ilvl="2" w:tplc="04090005">
       <w:start w:val="1"/>
       <w:numFmt w:val="bullet"/>
       <w:lvlText w:val=""/>
       <w:lvlJc w:val="left"/>
       <w:pPr>
-        <w:ind w:left="2160" w:hanging="360"/>
+        <w:ind w:left="2070" w:hanging="360"/>
       </w:pPr>
       <w:rPr>
         <w:rFonts w:ascii="Wingdings" w:hAnsi="Wingdings" w:hint="default"/>

</xml_diff>

<commit_message>
cloud database changes and some front end changes
</commit_message>
<xml_diff>
--- a/progress.docx
+++ b/progress.docx
@@ -240,8 +240,6 @@
       <w:r>
         <w:t>things left to do:</w:t>
       </w:r>
-      <w:bookmarkStart w:id="0" w:name="_GoBack"/>
-      <w:bookmarkEnd w:id="0"/>
     </w:p>
     <w:p>
       <w:pPr>
@@ -754,121 +752,629 @@
     <w:p/>
     <w:p>
       <w:r>
-        <w:t xml:space="preserve">Db stuff in </w:t>
-      </w:r>
+        <w:t xml:space="preserve">Cloud UN: </w:t>
+      </w:r>
+      <w:proofErr w:type="spellStart"/>
+      <w:r>
+        <w:t>MasterTracker</w:t>
+      </w:r>
+      <w:proofErr w:type="spellEnd"/>
+      <w:r>
+        <w:tab/>
+        <w:t xml:space="preserve">pw : </w:t>
+      </w:r>
+      <w:proofErr w:type="spellStart"/>
+      <w:r>
+        <w:t>GlobalForum</w:t>
+      </w:r>
+      <w:proofErr w:type="spellEnd"/>
+      <w:r>
+        <w:tab/>
+        <w:t>(what is this for?)</w:t>
+      </w:r>
+      <w:bookmarkStart w:id="0" w:name="_GoBack"/>
+      <w:bookmarkEnd w:id="0"/>
+    </w:p>
+    <w:p/>
+    <w:p>
+      <w:r>
+        <w:lastRenderedPageBreak/>
+        <w:t>Local:</w:t>
+      </w:r>
+    </w:p>
+    <w:p>
+      <w:pPr>
+        <w:shd w:val="clear" w:color="auto" w:fill="2B2B2B"/>
+        <w:tabs>
+          <w:tab w:val="left" w:pos="916"/>
+          <w:tab w:val="left" w:pos="1832"/>
+          <w:tab w:val="left" w:pos="2748"/>
+          <w:tab w:val="left" w:pos="3664"/>
+          <w:tab w:val="left" w:pos="4580"/>
+          <w:tab w:val="left" w:pos="5496"/>
+          <w:tab w:val="left" w:pos="6412"/>
+          <w:tab w:val="left" w:pos="7328"/>
+          <w:tab w:val="left" w:pos="8244"/>
+          <w:tab w:val="left" w:pos="9160"/>
+          <w:tab w:val="left" w:pos="10076"/>
+          <w:tab w:val="left" w:pos="10992"/>
+          <w:tab w:val="left" w:pos="11908"/>
+          <w:tab w:val="left" w:pos="12824"/>
+          <w:tab w:val="left" w:pos="13740"/>
+          <w:tab w:val="left" w:pos="14656"/>
+        </w:tabs>
+        <w:spacing w:after="0" w:line="240" w:lineRule="auto"/>
+        <w:rPr>
+          <w:rFonts w:ascii="Courier New" w:eastAsia="Times New Roman" w:hAnsi="Courier New" w:cs="Courier New"/>
+          <w:color w:val="A9B7C6"/>
+          <w:sz w:val="14"/>
+          <w:szCs w:val="14"/>
+        </w:rPr>
+      </w:pPr>
       <w:proofErr w:type="spellStart"/>
       <w:proofErr w:type="gramStart"/>
       <w:r>
-        <w:t>application.properties</w:t>
+        <w:rPr>
+          <w:rFonts w:ascii="Courier New" w:eastAsia="Times New Roman" w:hAnsi="Courier New" w:cs="Courier New"/>
+          <w:color w:val="CC7832"/>
+          <w:sz w:val="14"/>
+          <w:szCs w:val="14"/>
+        </w:rPr>
+        <w:t>spring.datasource</w:t>
+      </w:r>
+      <w:proofErr w:type="gramEnd"/>
+      <w:r>
+        <w:rPr>
+          <w:rFonts w:ascii="Courier New" w:eastAsia="Times New Roman" w:hAnsi="Courier New" w:cs="Courier New"/>
+          <w:color w:val="CC7832"/>
+          <w:sz w:val="14"/>
+          <w:szCs w:val="14"/>
+        </w:rPr>
+        <w:t>.driver</w:t>
       </w:r>
       <w:proofErr w:type="spellEnd"/>
+      <w:r>
+        <w:rPr>
+          <w:rFonts w:ascii="Courier New" w:eastAsia="Times New Roman" w:hAnsi="Courier New" w:cs="Courier New"/>
+          <w:color w:val="CC7832"/>
+          <w:sz w:val="14"/>
+          <w:szCs w:val="14"/>
+        </w:rPr>
+        <w:t>-class-name</w:t>
+      </w:r>
+      <w:r>
+        <w:rPr>
+          <w:rFonts w:ascii="Courier New" w:eastAsia="Times New Roman" w:hAnsi="Courier New" w:cs="Courier New"/>
+          <w:color w:val="808080"/>
+          <w:sz w:val="14"/>
+          <w:szCs w:val="14"/>
+        </w:rPr>
+        <w:t>=</w:t>
+      </w:r>
+      <w:proofErr w:type="spellStart"/>
+      <w:r>
+        <w:rPr>
+          <w:rFonts w:ascii="Courier New" w:eastAsia="Times New Roman" w:hAnsi="Courier New" w:cs="Courier New"/>
+          <w:color w:val="769AA5"/>
+          <w:sz w:val="14"/>
+          <w:szCs w:val="14"/>
+        </w:rPr>
+        <w:t>com</w:t>
+      </w:r>
+      <w:r>
+        <w:rPr>
+          <w:rFonts w:ascii="Courier New" w:eastAsia="Times New Roman" w:hAnsi="Courier New" w:cs="Courier New"/>
+          <w:color w:val="6A8759"/>
+          <w:sz w:val="14"/>
+          <w:szCs w:val="14"/>
+        </w:rPr>
+        <w:t>.</w:t>
+      </w:r>
+      <w:r>
+        <w:rPr>
+          <w:rFonts w:ascii="Courier New" w:eastAsia="Times New Roman" w:hAnsi="Courier New" w:cs="Courier New"/>
+          <w:color w:val="769AA5"/>
+          <w:sz w:val="14"/>
+          <w:szCs w:val="14"/>
+        </w:rPr>
+        <w:t>mysql</w:t>
+      </w:r>
+      <w:r>
+        <w:rPr>
+          <w:rFonts w:ascii="Courier New" w:eastAsia="Times New Roman" w:hAnsi="Courier New" w:cs="Courier New"/>
+          <w:color w:val="6A8759"/>
+          <w:sz w:val="14"/>
+          <w:szCs w:val="14"/>
+        </w:rPr>
+        <w:t>.</w:t>
+      </w:r>
+      <w:r>
+        <w:rPr>
+          <w:rFonts w:ascii="Courier New" w:eastAsia="Times New Roman" w:hAnsi="Courier New" w:cs="Courier New"/>
+          <w:color w:val="769AA5"/>
+          <w:sz w:val="14"/>
+          <w:szCs w:val="14"/>
+        </w:rPr>
+        <w:t>jdbc</w:t>
+      </w:r>
+      <w:r>
+        <w:rPr>
+          <w:rFonts w:ascii="Courier New" w:eastAsia="Times New Roman" w:hAnsi="Courier New" w:cs="Courier New"/>
+          <w:color w:val="6A8759"/>
+          <w:sz w:val="14"/>
+          <w:szCs w:val="14"/>
+        </w:rPr>
+        <w:t>.</w:t>
+      </w:r>
+      <w:r>
+        <w:rPr>
+          <w:rFonts w:ascii="Courier New" w:eastAsia="Times New Roman" w:hAnsi="Courier New" w:cs="Courier New"/>
+          <w:color w:val="769AA5"/>
+          <w:sz w:val="14"/>
+          <w:szCs w:val="14"/>
+        </w:rPr>
+        <w:t>Driver</w:t>
+      </w:r>
+      <w:proofErr w:type="spellEnd"/>
+      <w:r>
+        <w:rPr>
+          <w:rFonts w:ascii="Courier New" w:eastAsia="Times New Roman" w:hAnsi="Courier New" w:cs="Courier New"/>
+          <w:color w:val="769AA5"/>
+          <w:sz w:val="14"/>
+          <w:szCs w:val="14"/>
+        </w:rPr>
+        <w:br/>
+      </w:r>
+      <w:r>
+        <w:rPr>
+          <w:rFonts w:ascii="Courier New" w:eastAsia="Times New Roman" w:hAnsi="Courier New" w:cs="Courier New"/>
+          <w:color w:val="CC7832"/>
+          <w:sz w:val="14"/>
+          <w:szCs w:val="14"/>
+        </w:rPr>
+        <w:t xml:space="preserve">spring.datasource.url </w:t>
+      </w:r>
+      <w:r>
+        <w:rPr>
+          <w:rFonts w:ascii="Courier New" w:eastAsia="Times New Roman" w:hAnsi="Courier New" w:cs="Courier New"/>
+          <w:color w:val="808080"/>
+          <w:sz w:val="14"/>
+          <w:szCs w:val="14"/>
+        </w:rPr>
+        <w:t xml:space="preserve">= </w:t>
+      </w:r>
+      <w:proofErr w:type="spellStart"/>
+      <w:r>
+        <w:rPr>
+          <w:rFonts w:ascii="Courier New" w:eastAsia="Times New Roman" w:hAnsi="Courier New" w:cs="Courier New"/>
+          <w:color w:val="6A8759"/>
+          <w:sz w:val="14"/>
+          <w:szCs w:val="14"/>
+        </w:rPr>
+        <w:t>jdbc:mysql</w:t>
+      </w:r>
+      <w:proofErr w:type="spellEnd"/>
+      <w:r>
+        <w:rPr>
+          <w:rFonts w:ascii="Courier New" w:eastAsia="Times New Roman" w:hAnsi="Courier New" w:cs="Courier New"/>
+          <w:color w:val="6A8759"/>
+          <w:sz w:val="14"/>
+          <w:szCs w:val="14"/>
+        </w:rPr>
+        <w:t>://localhost:3306/raceway</w:t>
+      </w:r>
+      <w:r>
+        <w:rPr>
+          <w:rFonts w:ascii="Courier New" w:eastAsia="Times New Roman" w:hAnsi="Courier New" w:cs="Courier New"/>
+          <w:color w:val="6A8759"/>
+          <w:sz w:val="14"/>
+          <w:szCs w:val="14"/>
+        </w:rPr>
+        <w:br/>
+      </w:r>
+      <w:proofErr w:type="spellStart"/>
+      <w:r>
+        <w:rPr>
+          <w:rFonts w:ascii="Courier New" w:eastAsia="Times New Roman" w:hAnsi="Courier New" w:cs="Courier New"/>
+          <w:color w:val="CC7832"/>
+          <w:sz w:val="14"/>
+          <w:szCs w:val="14"/>
+        </w:rPr>
+        <w:t>spring.datasource.username</w:t>
+      </w:r>
+      <w:proofErr w:type="spellEnd"/>
+      <w:r>
+        <w:rPr>
+          <w:rFonts w:ascii="Courier New" w:eastAsia="Times New Roman" w:hAnsi="Courier New" w:cs="Courier New"/>
+          <w:color w:val="CC7832"/>
+          <w:sz w:val="14"/>
+          <w:szCs w:val="14"/>
+        </w:rPr>
+        <w:t xml:space="preserve"> </w:t>
+      </w:r>
+      <w:r>
+        <w:rPr>
+          <w:rFonts w:ascii="Courier New" w:eastAsia="Times New Roman" w:hAnsi="Courier New" w:cs="Courier New"/>
+          <w:color w:val="808080"/>
+          <w:sz w:val="14"/>
+          <w:szCs w:val="14"/>
+        </w:rPr>
+        <w:t xml:space="preserve">= </w:t>
+      </w:r>
+      <w:r>
+        <w:rPr>
+          <w:rFonts w:ascii="Courier New" w:eastAsia="Times New Roman" w:hAnsi="Courier New" w:cs="Courier New"/>
+          <w:color w:val="6A8759"/>
+          <w:sz w:val="14"/>
+          <w:szCs w:val="14"/>
+        </w:rPr>
+        <w:t>root</w:t>
+      </w:r>
+      <w:r>
+        <w:rPr>
+          <w:rFonts w:ascii="Courier New" w:eastAsia="Times New Roman" w:hAnsi="Courier New" w:cs="Courier New"/>
+          <w:color w:val="6A8759"/>
+          <w:sz w:val="14"/>
+          <w:szCs w:val="14"/>
+        </w:rPr>
+        <w:br/>
+      </w:r>
+      <w:proofErr w:type="spellStart"/>
+      <w:r>
+        <w:rPr>
+          <w:rFonts w:ascii="Courier New" w:eastAsia="Times New Roman" w:hAnsi="Courier New" w:cs="Courier New"/>
+          <w:color w:val="CC7832"/>
+          <w:sz w:val="14"/>
+          <w:szCs w:val="14"/>
+        </w:rPr>
+        <w:t>spring.datasource.password</w:t>
+      </w:r>
+      <w:proofErr w:type="spellEnd"/>
+      <w:r>
+        <w:rPr>
+          <w:rFonts w:ascii="Courier New" w:eastAsia="Times New Roman" w:hAnsi="Courier New" w:cs="Courier New"/>
+          <w:color w:val="CC7832"/>
+          <w:sz w:val="14"/>
+          <w:szCs w:val="14"/>
+        </w:rPr>
+        <w:t xml:space="preserve"> </w:t>
+      </w:r>
+      <w:r>
+        <w:rPr>
+          <w:rFonts w:ascii="Courier New" w:eastAsia="Times New Roman" w:hAnsi="Courier New" w:cs="Courier New"/>
+          <w:color w:val="808080"/>
+          <w:sz w:val="14"/>
+          <w:szCs w:val="14"/>
+        </w:rPr>
+        <w:t xml:space="preserve">= </w:t>
+      </w:r>
+      <w:r>
+        <w:rPr>
+          <w:rFonts w:ascii="Courier New" w:eastAsia="Times New Roman" w:hAnsi="Courier New" w:cs="Courier New"/>
+          <w:color w:val="6A8759"/>
+          <w:sz w:val="14"/>
+          <w:szCs w:val="14"/>
+        </w:rPr>
+        <w:t>Kebele1717</w:t>
+      </w:r>
+      <w:r>
+        <w:rPr>
+          <w:rFonts w:ascii="Courier New" w:eastAsia="Times New Roman" w:hAnsi="Courier New" w:cs="Courier New"/>
+          <w:color w:val="6A8759"/>
+          <w:sz w:val="14"/>
+          <w:szCs w:val="14"/>
+        </w:rPr>
+        <w:br/>
+      </w:r>
+      <w:proofErr w:type="spellStart"/>
+      <w:r>
+        <w:rPr>
+          <w:rFonts w:ascii="Courier New" w:eastAsia="Times New Roman" w:hAnsi="Courier New" w:cs="Courier New"/>
+          <w:color w:val="CC7832"/>
+          <w:sz w:val="14"/>
+          <w:szCs w:val="14"/>
+        </w:rPr>
+        <w:t>server.port</w:t>
+      </w:r>
+      <w:proofErr w:type="spellEnd"/>
+      <w:r>
+        <w:rPr>
+          <w:rFonts w:ascii="Courier New" w:eastAsia="Times New Roman" w:hAnsi="Courier New" w:cs="Courier New"/>
+          <w:color w:val="808080"/>
+          <w:sz w:val="14"/>
+          <w:szCs w:val="14"/>
+        </w:rPr>
+        <w:t>=</w:t>
+      </w:r>
+      <w:r>
+        <w:rPr>
+          <w:rFonts w:ascii="Courier New" w:eastAsia="Times New Roman" w:hAnsi="Courier New" w:cs="Courier New"/>
+          <w:color w:val="6897BB"/>
+          <w:sz w:val="14"/>
+          <w:szCs w:val="14"/>
+        </w:rPr>
+        <w:t>8081</w:t>
+      </w:r>
+    </w:p>
+    <w:p/>
+    <w:p>
+      <w:proofErr w:type="gramStart"/>
+      <w:r>
+        <w:t>google :</w:t>
+      </w:r>
       <w:proofErr w:type="gramEnd"/>
     </w:p>
-    <w:p/>
-    <w:p>
-      <w:r>
-        <w:lastRenderedPageBreak/>
-        <w:t xml:space="preserve">Cloud UN: </w:t>
-      </w:r>
-      <w:proofErr w:type="spellStart"/>
-      <w:r>
-        <w:t>MasterTracker</w:t>
-      </w:r>
-      <w:proofErr w:type="spellEnd"/>
-      <w:r>
-        <w:tab/>
-      </w:r>
-      <w:proofErr w:type="gramStart"/>
-      <w:r>
-        <w:t>pw :</w:t>
-      </w:r>
-      <w:proofErr w:type="gramEnd"/>
-      <w:r>
-        <w:t xml:space="preserve"> </w:t>
-      </w:r>
-      <w:proofErr w:type="spellStart"/>
-      <w:r>
-        <w:t>GlobalForum</w:t>
-      </w:r>
-      <w:proofErr w:type="spellEnd"/>
-    </w:p>
-    <w:p/>
-    <w:p/>
-    <w:p>
+    <w:p>
+      <w:pPr>
+        <w:pStyle w:val="HTMLPreformatted"/>
+        <w:shd w:val="clear" w:color="auto" w:fill="2B2B2B"/>
+        <w:rPr>
+          <w:color w:val="A9B7C6"/>
+          <w:sz w:val="14"/>
+          <w:szCs w:val="14"/>
+        </w:rPr>
+      </w:pPr>
       <w:proofErr w:type="spellStart"/>
       <w:proofErr w:type="gramStart"/>
       <w:r>
+        <w:rPr>
+          <w:color w:val="CC7832"/>
+          <w:sz w:val="14"/>
+          <w:szCs w:val="14"/>
+        </w:rPr>
         <w:t>spring.datasource</w:t>
       </w:r>
       <w:proofErr w:type="gramEnd"/>
       <w:r>
+        <w:rPr>
+          <w:color w:val="CC7832"/>
+          <w:sz w:val="14"/>
+          <w:szCs w:val="14"/>
+        </w:rPr>
         <w:t>.driver</w:t>
       </w:r>
       <w:proofErr w:type="spellEnd"/>
       <w:r>
-        <w:t>-class-name=</w:t>
+        <w:rPr>
+          <w:color w:val="CC7832"/>
+          <w:sz w:val="14"/>
+          <w:szCs w:val="14"/>
+        </w:rPr>
+        <w:t>-class-name</w:t>
+      </w:r>
+      <w:r>
+        <w:rPr>
+          <w:color w:val="808080"/>
+          <w:sz w:val="14"/>
+          <w:szCs w:val="14"/>
+        </w:rPr>
+        <w:t>=</w:t>
       </w:r>
       <w:proofErr w:type="spellStart"/>
       <w:r>
-        <w:t>com.mysql.jdbc.Driver</w:t>
+        <w:rPr>
+          <w:color w:val="769AA5"/>
+          <w:sz w:val="14"/>
+          <w:szCs w:val="14"/>
+        </w:rPr>
+        <w:t>com</w:t>
+      </w:r>
+      <w:r>
+        <w:rPr>
+          <w:color w:val="6A8759"/>
+          <w:sz w:val="14"/>
+          <w:szCs w:val="14"/>
+        </w:rPr>
+        <w:t>.</w:t>
+      </w:r>
+      <w:r>
+        <w:rPr>
+          <w:color w:val="769AA5"/>
+          <w:sz w:val="14"/>
+          <w:szCs w:val="14"/>
+        </w:rPr>
+        <w:t>mysql</w:t>
+      </w:r>
+      <w:r>
+        <w:rPr>
+          <w:color w:val="6A8759"/>
+          <w:sz w:val="14"/>
+          <w:szCs w:val="14"/>
+        </w:rPr>
+        <w:t>.</w:t>
+      </w:r>
+      <w:r>
+        <w:rPr>
+          <w:color w:val="769AA5"/>
+          <w:sz w:val="14"/>
+          <w:szCs w:val="14"/>
+        </w:rPr>
+        <w:t>jdbc</w:t>
+      </w:r>
+      <w:r>
+        <w:rPr>
+          <w:color w:val="6A8759"/>
+          <w:sz w:val="14"/>
+          <w:szCs w:val="14"/>
+        </w:rPr>
+        <w:t>.</w:t>
+      </w:r>
+      <w:r>
+        <w:rPr>
+          <w:color w:val="769AA5"/>
+          <w:sz w:val="14"/>
+          <w:szCs w:val="14"/>
+        </w:rPr>
+        <w:t>Driver</w:t>
       </w:r>
       <w:proofErr w:type="spellEnd"/>
-    </w:p>
-    <w:p>
-      <w:r>
-        <w:t xml:space="preserve">spring.datasource.url = </w:t>
+      <w:r>
+        <w:rPr>
+          <w:color w:val="769AA5"/>
+          <w:sz w:val="14"/>
+          <w:szCs w:val="14"/>
+        </w:rPr>
+        <w:br/>
+      </w:r>
+      <w:r>
+        <w:rPr>
+          <w:color w:val="769AA5"/>
+          <w:sz w:val="14"/>
+          <w:szCs w:val="14"/>
+        </w:rPr>
+        <w:br/>
+      </w:r>
+      <w:r>
+        <w:rPr>
+          <w:color w:val="CC7832"/>
+          <w:sz w:val="14"/>
+          <w:szCs w:val="14"/>
+        </w:rPr>
+        <w:t xml:space="preserve">spring.datasource.url </w:t>
+      </w:r>
+      <w:r>
+        <w:rPr>
+          <w:color w:val="808080"/>
+          <w:sz w:val="14"/>
+          <w:szCs w:val="14"/>
+        </w:rPr>
+        <w:t xml:space="preserve">= </w:t>
       </w:r>
       <w:proofErr w:type="spellStart"/>
-      <w:proofErr w:type="gramStart"/>
-      <w:r>
+      <w:r>
+        <w:rPr>
+          <w:color w:val="6A8759"/>
+          <w:sz w:val="14"/>
+          <w:szCs w:val="14"/>
+        </w:rPr>
         <w:t>jdbc:mysql</w:t>
       </w:r>
       <w:proofErr w:type="spellEnd"/>
       <w:r>
-        <w:t>://localhost:3306/raceway</w:t>
-      </w:r>
-      <w:proofErr w:type="gramEnd"/>
-    </w:p>
-    <w:p>
+        <w:rPr>
+          <w:color w:val="6A8759"/>
+          <w:sz w:val="14"/>
+          <w:szCs w:val="14"/>
+        </w:rPr>
+        <w:t>://35.185.12.96:3306/raceway</w:t>
+      </w:r>
+      <w:r>
+        <w:rPr>
+          <w:color w:val="6A8759"/>
+          <w:sz w:val="14"/>
+          <w:szCs w:val="14"/>
+        </w:rPr>
+        <w:br/>
+      </w:r>
       <w:proofErr w:type="spellStart"/>
-      <w:proofErr w:type="gramStart"/>
-      <w:r>
-        <w:t>spring.datasource</w:t>
-      </w:r>
-      <w:proofErr w:type="gramEnd"/>
-      <w:r>
-        <w:t>.username</w:t>
+      <w:r>
+        <w:rPr>
+          <w:color w:val="CC7832"/>
+          <w:sz w:val="14"/>
+          <w:szCs w:val="14"/>
+        </w:rPr>
+        <w:t>spring.datasource.username</w:t>
       </w:r>
       <w:proofErr w:type="spellEnd"/>
       <w:r>
-        <w:t xml:space="preserve"> = root</w:t>
-      </w:r>
-    </w:p>
-    <w:p>
+        <w:rPr>
+          <w:color w:val="CC7832"/>
+          <w:sz w:val="14"/>
+          <w:szCs w:val="14"/>
+        </w:rPr>
+        <w:t xml:space="preserve"> </w:t>
+      </w:r>
+      <w:r>
+        <w:rPr>
+          <w:color w:val="808080"/>
+          <w:sz w:val="14"/>
+          <w:szCs w:val="14"/>
+        </w:rPr>
+        <w:t xml:space="preserve">= </w:t>
+      </w:r>
+      <w:r>
+        <w:rPr>
+          <w:color w:val="6A8759"/>
+          <w:sz w:val="14"/>
+          <w:szCs w:val="14"/>
+        </w:rPr>
+        <w:t>raceway6920</w:t>
+      </w:r>
+      <w:r>
+        <w:rPr>
+          <w:color w:val="6A8759"/>
+          <w:sz w:val="14"/>
+          <w:szCs w:val="14"/>
+        </w:rPr>
+        <w:br/>
+      </w:r>
       <w:proofErr w:type="spellStart"/>
-      <w:proofErr w:type="gramStart"/>
-      <w:r>
-        <w:t>spring.datasource</w:t>
-      </w:r>
-      <w:proofErr w:type="gramEnd"/>
-      <w:r>
-        <w:t>.password</w:t>
+      <w:r>
+        <w:rPr>
+          <w:color w:val="CC7832"/>
+          <w:sz w:val="14"/>
+          <w:szCs w:val="14"/>
+        </w:rPr>
+        <w:t>spring.datasource.password</w:t>
       </w:r>
       <w:proofErr w:type="spellEnd"/>
       <w:r>
-        <w:t xml:space="preserve"> = Kebele1717</w:t>
-      </w:r>
-    </w:p>
-    <w:p>
+        <w:rPr>
+          <w:color w:val="CC7832"/>
+          <w:sz w:val="14"/>
+          <w:szCs w:val="14"/>
+        </w:rPr>
+        <w:t xml:space="preserve"> </w:t>
+      </w:r>
+      <w:r>
+        <w:rPr>
+          <w:color w:val="808080"/>
+          <w:sz w:val="14"/>
+          <w:szCs w:val="14"/>
+        </w:rPr>
+        <w:t xml:space="preserve">= </w:t>
+      </w:r>
+      <w:r>
+        <w:rPr>
+          <w:color w:val="6A8759"/>
+          <w:sz w:val="14"/>
+          <w:szCs w:val="14"/>
+        </w:rPr>
+        <w:t>TortasFor611</w:t>
+      </w:r>
+      <w:r>
+        <w:rPr>
+          <w:color w:val="6A8759"/>
+          <w:sz w:val="14"/>
+          <w:szCs w:val="14"/>
+        </w:rPr>
+        <w:br/>
+      </w:r>
       <w:proofErr w:type="spellStart"/>
-      <w:proofErr w:type="gramStart"/>
-      <w:r>
+      <w:r>
+        <w:rPr>
+          <w:color w:val="CC7832"/>
+          <w:sz w:val="14"/>
+          <w:szCs w:val="14"/>
+        </w:rPr>
         <w:t>server.port</w:t>
       </w:r>
       <w:proofErr w:type="spellEnd"/>
-      <w:proofErr w:type="gramEnd"/>
-      <w:r>
-        <w:t>=8081</w:t>
+      <w:r>
+        <w:rPr>
+          <w:color w:val="808080"/>
+          <w:sz w:val="14"/>
+          <w:szCs w:val="14"/>
+        </w:rPr>
+        <w:t>=</w:t>
+      </w:r>
+      <w:r>
+        <w:rPr>
+          <w:color w:val="6897BB"/>
+          <w:sz w:val="14"/>
+          <w:szCs w:val="14"/>
+        </w:rPr>
+        <w:t>8081</w:t>
       </w:r>
     </w:p>
     <w:p/>
@@ -1555,6 +2061,54 @@
       <w:contextualSpacing/>
     </w:pPr>
   </w:style>
+  <w:style w:type="paragraph" w:styleId="HTMLPreformatted">
+    <w:name w:val="HTML Preformatted"/>
+    <w:basedOn w:val="Normal"/>
+    <w:link w:val="HTMLPreformattedChar"/>
+    <w:uiPriority w:val="99"/>
+    <w:semiHidden/>
+    <w:unhideWhenUsed/>
+    <w:rsid w:val="00872518"/>
+    <w:pPr>
+      <w:tabs>
+        <w:tab w:val="left" w:pos="916"/>
+        <w:tab w:val="left" w:pos="1832"/>
+        <w:tab w:val="left" w:pos="2748"/>
+        <w:tab w:val="left" w:pos="3664"/>
+        <w:tab w:val="left" w:pos="4580"/>
+        <w:tab w:val="left" w:pos="5496"/>
+        <w:tab w:val="left" w:pos="6412"/>
+        <w:tab w:val="left" w:pos="7328"/>
+        <w:tab w:val="left" w:pos="8244"/>
+        <w:tab w:val="left" w:pos="9160"/>
+        <w:tab w:val="left" w:pos="10076"/>
+        <w:tab w:val="left" w:pos="10992"/>
+        <w:tab w:val="left" w:pos="11908"/>
+        <w:tab w:val="left" w:pos="12824"/>
+        <w:tab w:val="left" w:pos="13740"/>
+        <w:tab w:val="left" w:pos="14656"/>
+      </w:tabs>
+      <w:spacing w:after="0" w:line="240" w:lineRule="auto"/>
+    </w:pPr>
+    <w:rPr>
+      <w:rFonts w:ascii="Courier New" w:eastAsia="Times New Roman" w:hAnsi="Courier New" w:cs="Courier New"/>
+      <w:sz w:val="20"/>
+      <w:szCs w:val="20"/>
+    </w:rPr>
+  </w:style>
+  <w:style w:type="character" w:customStyle="1" w:styleId="HTMLPreformattedChar">
+    <w:name w:val="HTML Preformatted Char"/>
+    <w:basedOn w:val="DefaultParagraphFont"/>
+    <w:link w:val="HTMLPreformatted"/>
+    <w:uiPriority w:val="99"/>
+    <w:semiHidden/>
+    <w:rsid w:val="00872518"/>
+    <w:rPr>
+      <w:rFonts w:ascii="Courier New" w:eastAsia="Times New Roman" w:hAnsi="Courier New" w:cs="Courier New"/>
+      <w:sz w:val="20"/>
+      <w:szCs w:val="20"/>
+    </w:rPr>
+  </w:style>
 </w:styles>
 </file>
 

</xml_diff>